<commit_message>
Initial commit: projet complet sans le dossier Document
</commit_message>
<xml_diff>
--- a/Document/Prometheus_Grafana_Web_Flask.docx
+++ b/Document/Prometheus_Grafana_Web_Flask.docx
@@ -174,10 +174,7 @@
           </w:pPr>
           <w:hyperlink w:anchor="_Toc8452">
             <w:r>
-              <w:t>Les objectifs principaux de c</w:t>
-            </w:r>
-            <w:r>
-              <w:t>e projet sont les suivants :</w:t>
+              <w:t>Les objectifs principaux de ce projet sont les suivants :</w:t>
             </w:r>
             <w:r>
               <w:tab/>
@@ -394,10 +391,7 @@
           </w:pPr>
           <w:hyperlink w:anchor="_Toc8459">
             <w:r>
-              <w:t>ÉTAPES DE RÉALISA</w:t>
-            </w:r>
-            <w:r>
-              <w:t>TION</w:t>
+              <w:t>ÉTAPES DE RÉALISATION</w:t>
             </w:r>
             <w:r>
               <w:tab/>
@@ -459,10 +453,7 @@
           </w:pPr>
           <w:hyperlink w:anchor="_Toc8461">
             <w:r>
-              <w:t>D</w:t>
-            </w:r>
-            <w:r>
-              <w:t>IFFICULTÉS RENCONTRÉES ET SOLUTIONS</w:t>
+              <w:t>DIFFICULTÉS RENCONTRÉES ET SOLUTIONS</w:t>
             </w:r>
             <w:r>
               <w:tab/>
@@ -637,55 +628,7 @@
         <w:rPr>
           <w:lang w:val="fr-FR"/>
         </w:rPr>
-        <w:t xml:space="preserve">Ce projet vise à mettre en place une solution professionnelle de supervision d'une application web à l'aide de </w:t>
-      </w:r>
-      <w:proofErr w:type="spellStart"/>
-      <w:r>
-        <w:rPr>
-          <w:lang w:val="fr-FR"/>
-        </w:rPr>
-        <w:t>Prometheus</w:t>
-      </w:r>
-      <w:proofErr w:type="spellEnd"/>
-      <w:r>
-        <w:rPr>
-          <w:lang w:val="fr-FR"/>
-        </w:rPr>
-        <w:t xml:space="preserve"> et </w:t>
-      </w:r>
-      <w:proofErr w:type="spellStart"/>
-      <w:r>
-        <w:rPr>
-          <w:lang w:val="fr-FR"/>
-        </w:rPr>
-        <w:t>Grafana</w:t>
-      </w:r>
-      <w:proofErr w:type="spellEnd"/>
-      <w:r>
-        <w:rPr>
-          <w:lang w:val="fr-FR"/>
-        </w:rPr>
-        <w:t>. L'objectif est de permettre la collecte, la visualisation et l'alerte en temps réel sur les métriques applicatives et syst</w:t>
-      </w:r>
-      <w:r>
-        <w:rPr>
-          <w:lang w:val="fr-FR"/>
-        </w:rPr>
-        <w:t xml:space="preserve">ème, tout en facilitant l'exploitation et la maintenance grâce à des outils modernes et open source. La solution est entièrement </w:t>
-      </w:r>
-      <w:proofErr w:type="spellStart"/>
-      <w:r>
-        <w:rPr>
-          <w:lang w:val="fr-FR"/>
-        </w:rPr>
-        <w:t>dockerisée</w:t>
-      </w:r>
-      <w:proofErr w:type="spellEnd"/>
-      <w:r>
-        <w:rPr>
-          <w:lang w:val="fr-FR"/>
-        </w:rPr>
-        <w:t xml:space="preserve"> pour assurer une reproductibilité et une facilité de déploiement maximales. </w:t>
+        <w:t xml:space="preserve">Ce projet vise à mettre en place une solution professionnelle de supervision d'une application web à l'aide de Prometheus et Grafana. L'objectif est de permettre la collecte, la visualisation et l'alerte en temps réel sur les métriques applicatives et système, tout en facilitant l'exploitation et la maintenance grâce à des outils modernes et open source. La solution est entièrement dockerisée pour assurer une reproductibilité et une facilité de déploiement maximales. </w:t>
       </w:r>
     </w:p>
     <w:p>
@@ -748,13 +691,7 @@
         <w:rPr>
           <w:lang w:val="fr-FR"/>
         </w:rPr>
-        <w:t xml:space="preserve">Les objectifs </w:t>
-      </w:r>
-      <w:r>
-        <w:rPr>
-          <w:lang w:val="fr-FR"/>
-        </w:rPr>
-        <w:t xml:space="preserve">principaux de ce projet sont les suivants : </w:t>
+        <w:t xml:space="preserve">Les objectifs principaux de ce projet sont les suivants : </w:t>
       </w:r>
       <w:bookmarkEnd w:id="2"/>
     </w:p>
@@ -921,25 +858,7 @@
         <w:rPr>
           <w:lang w:val="fr-FR"/>
         </w:rPr>
-        <w:t xml:space="preserve"> </w:t>
-      </w:r>
-      <w:r>
-        <w:rPr>
-          <w:lang w:val="fr-FR"/>
-        </w:rPr>
-        <w:t xml:space="preserve">Mettre en place un </w:t>
-      </w:r>
-      <w:r>
-        <w:rPr>
-          <w:lang w:val="fr-FR"/>
-        </w:rPr>
-        <w:t>monitoring complet</w:t>
-      </w:r>
-      <w:r>
-        <w:rPr>
-          <w:lang w:val="fr-FR"/>
-        </w:rPr>
-        <w:t xml:space="preserve"> d'une application web (Flask) en collectant des métriques applicatives, système et de conteneurs. </w:t>
+        <w:t xml:space="preserve"> Mettre en place un monitoring complet d'une application web (Flask) en collectant des métriques applicatives, système et de conteneurs. </w:t>
       </w:r>
     </w:p>
     <w:p>
@@ -1024,7 +943,7 @@
                           <pic:cNvPicPr/>
                         </pic:nvPicPr>
                         <pic:blipFill>
-                          <a:blip r:embed="rId12"/>
+                          <a:blip r:embed="rId8"/>
                           <a:stretch>
                             <a:fillRect/>
                           </a:stretch>
@@ -1090,47 +1009,7 @@
         <w:rPr>
           <w:lang w:val="fr-FR"/>
         </w:rPr>
-        <w:t xml:space="preserve"> </w:t>
-      </w:r>
-      <w:r>
-        <w:rPr>
-          <w:lang w:val="fr-FR"/>
-        </w:rPr>
-        <w:t xml:space="preserve">Visualiser les données en temps réel via des </w:t>
-      </w:r>
-      <w:proofErr w:type="spellStart"/>
-      <w:r>
-        <w:rPr>
-          <w:lang w:val="fr-FR"/>
-        </w:rPr>
-        <w:t>dashboards</w:t>
-      </w:r>
-      <w:proofErr w:type="spellEnd"/>
-      <w:r>
-        <w:rPr>
-          <w:lang w:val="fr-FR"/>
-        </w:rPr>
-        <w:t xml:space="preserve"> </w:t>
-      </w:r>
-      <w:proofErr w:type="spellStart"/>
-      <w:r>
-        <w:rPr>
-          <w:lang w:val="fr-FR"/>
-        </w:rPr>
-        <w:t>Grafana</w:t>
-      </w:r>
-      <w:proofErr w:type="spellEnd"/>
-      <w:r>
-        <w:rPr>
-          <w:lang w:val="fr-FR"/>
-        </w:rPr>
-        <w:t xml:space="preserve"> dyna</w:t>
-      </w:r>
-      <w:r>
-        <w:rPr>
-          <w:lang w:val="fr-FR"/>
-        </w:rPr>
-        <w:t xml:space="preserve">miques et personnalisés. </w:t>
+        <w:t xml:space="preserve"> Visualiser les données en temps réel via des dashboards Grafana dynamiques et personnalisés. </w:t>
       </w:r>
     </w:p>
     <w:p>
@@ -1194,7 +1073,7 @@
                           <pic:cNvPicPr/>
                         </pic:nvPicPr>
                         <pic:blipFill>
-                          <a:blip r:embed="rId11"/>
+                          <a:blip r:embed="rId7"/>
                           <a:stretch>
                             <a:fillRect/>
                           </a:stretch>
@@ -1281,27 +1160,7 @@
         <w:rPr>
           <w:lang w:val="fr-FR"/>
         </w:rPr>
-        <w:t xml:space="preserve"> </w:t>
-      </w:r>
-      <w:r>
-        <w:rPr>
-          <w:lang w:val="fr-FR"/>
-        </w:rPr>
-        <w:t xml:space="preserve">Détecter et alerter sur les anomalies de performance ou d'erreur via </w:t>
-      </w:r>
-      <w:proofErr w:type="spellStart"/>
-      <w:r>
-        <w:rPr>
-          <w:lang w:val="fr-FR"/>
-        </w:rPr>
-        <w:t>Alertmanager</w:t>
-      </w:r>
-      <w:proofErr w:type="spellEnd"/>
-      <w:r>
-        <w:rPr>
-          <w:lang w:val="fr-FR"/>
-        </w:rPr>
-        <w:t xml:space="preserve">. </w:t>
+        <w:t xml:space="preserve"> Détecter et alerter sur les anomalies de performance ou d'erreur via Alertmanager. </w:t>
       </w:r>
     </w:p>
     <w:p>
@@ -1365,7 +1224,7 @@
                           <pic:cNvPicPr/>
                         </pic:nvPicPr>
                         <pic:blipFill>
-                          <a:blip r:embed="rId11"/>
+                          <a:blip r:embed="rId7"/>
                           <a:stretch>
                             <a:fillRect/>
                           </a:stretch>
@@ -1452,37 +1311,7 @@
         <w:rPr>
           <w:lang w:val="fr-FR"/>
         </w:rPr>
-        <w:t xml:space="preserve"> </w:t>
-      </w:r>
-      <w:r>
-        <w:rPr>
-          <w:lang w:val="fr-FR"/>
-        </w:rPr>
-        <w:t xml:space="preserve">Fournir une </w:t>
-      </w:r>
-      <w:r>
-        <w:rPr>
-          <w:lang w:val="fr-FR"/>
-        </w:rPr>
-        <w:t>architecture reproductible</w:t>
-      </w:r>
-      <w:r>
-        <w:rPr>
-          <w:lang w:val="fr-FR"/>
-        </w:rPr>
-        <w:t xml:space="preserve"> et facilement déployable grâce à </w:t>
-      </w:r>
-      <w:r>
-        <w:rPr>
-          <w:lang w:val="fr-FR"/>
-        </w:rPr>
-        <w:t>Docker Compose</w:t>
-      </w:r>
-      <w:r>
-        <w:rPr>
-          <w:lang w:val="fr-FR"/>
-        </w:rPr>
-        <w:t xml:space="preserve">. </w:t>
+        <w:t xml:space="preserve"> Fournir une architecture reproductible et facilement déployable grâce à Docker Compose. </w:t>
       </w:r>
     </w:p>
     <w:p>
@@ -1524,7 +1353,7 @@
                           <pic:cNvPicPr/>
                         </pic:nvPicPr>
                         <pic:blipFill>
-                          <a:blip r:embed="rId17"/>
+                          <a:blip r:embed="rId16"/>
                           <a:stretch>
                             <a:fillRect/>
                           </a:stretch>
@@ -1608,13 +1437,7 @@
         <w:rPr>
           <w:lang w:val="fr-FR"/>
         </w:rPr>
-        <w:t xml:space="preserve"> </w:t>
-      </w:r>
-      <w:r>
-        <w:rPr>
-          <w:lang w:val="fr-FR"/>
-        </w:rPr>
-        <w:t xml:space="preserve">Simuler des scénarios de charge et d'erreur pour valider l'efficacité du système de monitoring. </w:t>
+        <w:t xml:space="preserve"> Simuler des scénarios de charge et d'erreur pour valider l'efficacité du système de monitoring. </w:t>
       </w:r>
     </w:p>
     <w:p>
@@ -1689,45 +1512,7 @@
         <w:rPr>
           <w:lang w:val="fr-FR"/>
         </w:rPr>
-        <w:t>Langage principal</w:t>
-      </w:r>
-      <w:r>
-        <w:rPr>
-          <w:lang w:val="fr-FR"/>
-        </w:rPr>
-        <w:t xml:space="preserve"> : </w:t>
-      </w:r>
-      <w:r>
-        <w:rPr>
-          <w:lang w:val="fr-FR"/>
-        </w:rPr>
-        <w:t>Python</w:t>
-      </w:r>
-      <w:r>
-        <w:rPr>
-          <w:lang w:val="fr-FR"/>
-        </w:rPr>
-        <w:t xml:space="preserve"> (avec</w:t>
-      </w:r>
-      <w:r>
-        <w:rPr>
-          <w:lang w:val="fr-FR"/>
-        </w:rPr>
-        <w:t xml:space="preserve"> le </w:t>
-      </w:r>
-      <w:proofErr w:type="spellStart"/>
-      <w:r>
-        <w:rPr>
-          <w:lang w:val="fr-FR"/>
-        </w:rPr>
-        <w:t>framework</w:t>
-      </w:r>
-      <w:proofErr w:type="spellEnd"/>
-      <w:r>
-        <w:rPr>
-          <w:lang w:val="fr-FR"/>
-        </w:rPr>
-        <w:t xml:space="preserve"> Flask) pour l'application web à monitorer. </w:t>
+        <w:t xml:space="preserve">Langage principal : Python (avec le framework Flask) pour l'application web à monitorer. </w:t>
       </w:r>
     </w:p>
     <w:p>
@@ -1742,13 +1527,7 @@
         <w:rPr>
           <w:lang w:val="fr-FR"/>
         </w:rPr>
-        <w:t>Monitoring</w:t>
-      </w:r>
-      <w:r>
-        <w:rPr>
-          <w:lang w:val="fr-FR"/>
-        </w:rPr>
-        <w:t xml:space="preserve">: </w:t>
+        <w:t xml:space="preserve">Monitoring: </w:t>
       </w:r>
     </w:p>
     <w:p>
@@ -1762,35 +1541,7 @@
         <w:rPr>
           <w:lang w:val="fr-FR"/>
         </w:rPr>
-        <w:t xml:space="preserve">    </w:t>
-      </w:r>
-      <w:proofErr w:type="spellStart"/>
-      <w:r>
-        <w:rPr>
-          <w:lang w:val="fr-FR"/>
-        </w:rPr>
-        <w:t>Prometheus</w:t>
-      </w:r>
-      <w:proofErr w:type="spellEnd"/>
-      <w:r>
-        <w:rPr>
-          <w:lang w:val="fr-FR"/>
-        </w:rPr>
-        <w:t xml:space="preserve">: Utilisé pour le </w:t>
-      </w:r>
-      <w:proofErr w:type="spellStart"/>
-      <w:r>
-        <w:rPr>
-          <w:lang w:val="fr-FR"/>
-        </w:rPr>
-        <w:t>scraping</w:t>
-      </w:r>
-      <w:proofErr w:type="spellEnd"/>
-      <w:r>
-        <w:rPr>
-          <w:lang w:val="fr-FR"/>
-        </w:rPr>
-        <w:t xml:space="preserve">, le stockage des séries temporelles et l'évaluation des règles d'alerte. </w:t>
+        <w:t xml:space="preserve">    Prometheus: Utilisé pour le scraping, le stockage des séries temporelles et l'évaluation des règles d'alerte. </w:t>
       </w:r>
     </w:p>
     <w:p>
@@ -1805,19 +1556,7 @@
           <w:lang w:val="fr-FR"/>
         </w:rPr>
         <w:lastRenderedPageBreak/>
-        <w:t xml:space="preserve">    </w:t>
-      </w:r>
-      <w:r>
-        <w:rPr>
-          <w:lang w:val="fr-FR"/>
-        </w:rPr>
-        <w:t>Node Exporter</w:t>
-      </w:r>
-      <w:r>
-        <w:rPr>
-          <w:lang w:val="fr-FR"/>
-        </w:rPr>
-        <w:t xml:space="preserve"> : Collecte des métriques système (CPU, mémoire, disque, réseau) de la machine hôte. </w:t>
+        <w:t xml:space="preserve">    Node Exporter : Collecte des métriques système (CPU, mémoire, disque, réseau) de la machine hôte. </w:t>
       </w:r>
     </w:p>
     <w:p>
@@ -1831,27 +1570,7 @@
         <w:rPr>
           <w:lang w:val="fr-FR"/>
         </w:rPr>
-        <w:t xml:space="preserve">    </w:t>
-      </w:r>
-      <w:proofErr w:type="spellStart"/>
-      <w:r>
-        <w:rPr>
-          <w:lang w:val="fr-FR"/>
-        </w:rPr>
-        <w:t>cAdvisor</w:t>
-      </w:r>
-      <w:proofErr w:type="spellEnd"/>
-      <w:r>
-        <w:rPr>
-          <w:lang w:val="fr-FR"/>
-        </w:rPr>
-        <w:t>: Collecte des métriques d'utilisation des ressources des conteneu</w:t>
-      </w:r>
-      <w:r>
-        <w:rPr>
-          <w:lang w:val="fr-FR"/>
-        </w:rPr>
-        <w:t xml:space="preserve">rs Docker. </w:t>
+        <w:t xml:space="preserve">    cAdvisor: Collecte des métriques d'utilisation des ressources des conteneurs Docker. </w:t>
       </w:r>
     </w:p>
     <w:p>
@@ -1865,55 +1584,7 @@
         <w:rPr>
           <w:lang w:val="fr-FR"/>
         </w:rPr>
-        <w:t>Visualisation</w:t>
-      </w:r>
-      <w:r>
-        <w:rPr>
-          <w:lang w:val="fr-FR"/>
-        </w:rPr>
-        <w:t xml:space="preserve"> : </w:t>
-      </w:r>
-      <w:proofErr w:type="spellStart"/>
-      <w:r>
-        <w:rPr>
-          <w:lang w:val="fr-FR"/>
-        </w:rPr>
-        <w:t>Grafana</w:t>
-      </w:r>
-      <w:proofErr w:type="spellEnd"/>
-      <w:r>
-        <w:rPr>
-          <w:lang w:val="fr-FR"/>
-        </w:rPr>
-        <w:t xml:space="preserve"> (</w:t>
-      </w:r>
-      <w:proofErr w:type="spellStart"/>
-      <w:r>
-        <w:rPr>
-          <w:lang w:val="fr-FR"/>
-        </w:rPr>
-        <w:t>dashboards</w:t>
-      </w:r>
-      <w:proofErr w:type="spellEnd"/>
-      <w:r>
-        <w:rPr>
-          <w:lang w:val="fr-FR"/>
-        </w:rPr>
-        <w:t xml:space="preserve"> dynamiques, explorations, </w:t>
-      </w:r>
-      <w:proofErr w:type="spellStart"/>
-      <w:r>
-        <w:rPr>
-          <w:lang w:val="fr-FR"/>
-        </w:rPr>
-        <w:t>alerting</w:t>
-      </w:r>
-      <w:proofErr w:type="spellEnd"/>
-      <w:r>
-        <w:rPr>
-          <w:lang w:val="fr-FR"/>
-        </w:rPr>
-        <w:t xml:space="preserve">). </w:t>
+        <w:t xml:space="preserve">Visualisation : Grafana (dashboards dynamiques, explorations, alerting). </w:t>
       </w:r>
     </w:p>
     <w:p>
@@ -1927,25 +1598,7 @@
         <w:rPr>
           <w:lang w:val="fr-FR"/>
         </w:rPr>
-        <w:t>Orchestration</w:t>
-      </w:r>
-      <w:r>
-        <w:rPr>
-          <w:lang w:val="fr-FR"/>
-        </w:rPr>
-        <w:t xml:space="preserve">: </w:t>
-      </w:r>
-      <w:r>
-        <w:rPr>
-          <w:lang w:val="fr-FR"/>
-        </w:rPr>
-        <w:t>Docker Compose</w:t>
-      </w:r>
-      <w:r>
-        <w:rPr>
-          <w:lang w:val="fr-FR"/>
-        </w:rPr>
-        <w:t xml:space="preserve"> pour définir et exécuter l'application et tous les services de monitoring dans des conteneurs isolés et connectés. </w:t>
+        <w:t xml:space="preserve">Orchestration: Docker Compose pour définir et exécuter l'application et tous les services de monitoring dans des conteneurs isolés et connectés. </w:t>
       </w:r>
     </w:p>
     <w:p>
@@ -1955,53 +1608,11 @@
           <w:lang w:val="fr-FR"/>
         </w:rPr>
       </w:pPr>
-      <w:proofErr w:type="spellStart"/>
-      <w:r>
-        <w:rPr>
-          <w:lang w:val="fr-FR"/>
-        </w:rPr>
-        <w:t>Alerting</w:t>
-      </w:r>
-      <w:proofErr w:type="spellEnd"/>
-      <w:r>
-        <w:rPr>
-          <w:lang w:val="fr-FR"/>
-        </w:rPr>
-        <w:t xml:space="preserve">: </w:t>
-      </w:r>
-      <w:proofErr w:type="spellStart"/>
-      <w:r>
-        <w:rPr>
-          <w:lang w:val="fr-FR"/>
-        </w:rPr>
-        <w:t>Alertmanager</w:t>
-      </w:r>
-      <w:proofErr w:type="spellEnd"/>
-      <w:r>
-        <w:rPr>
-          <w:lang w:val="fr-FR"/>
-        </w:rPr>
-        <w:t xml:space="preserve"> (</w:t>
-      </w:r>
-      <w:r>
-        <w:rPr>
-          <w:lang w:val="fr-FR"/>
-        </w:rPr>
-        <w:t xml:space="preserve">gestion des alertes, déduplication, regroupement et routage vers des récepteurs comme Slack ou des </w:t>
-      </w:r>
-      <w:proofErr w:type="spellStart"/>
-      <w:r>
-        <w:rPr>
-          <w:lang w:val="fr-FR"/>
-        </w:rPr>
-        <w:t>webhooks</w:t>
-      </w:r>
-      <w:proofErr w:type="spellEnd"/>
-      <w:r>
-        <w:rPr>
-          <w:lang w:val="fr-FR"/>
-        </w:rPr>
-        <w:t xml:space="preserve">). </w:t>
+      <w:r>
+        <w:rPr>
+          <w:lang w:val="fr-FR"/>
+        </w:rPr>
+        <w:t xml:space="preserve">Alerting: Alertmanager (gestion des alertes, déduplication, regroupement et routage vers des récepteurs comme Slack ou des webhooks). </w:t>
       </w:r>
     </w:p>
     <w:p>
@@ -2015,27 +1626,7 @@
         <w:rPr>
           <w:lang w:val="fr-FR"/>
         </w:rPr>
-        <w:t>Gestion des secrets</w:t>
-      </w:r>
-      <w:r>
-        <w:rPr>
-          <w:lang w:val="fr-FR"/>
-        </w:rPr>
-        <w:t>: Utilisation d'un fichier .</w:t>
-      </w:r>
-      <w:proofErr w:type="spellStart"/>
-      <w:r>
-        <w:rPr>
-          <w:lang w:val="fr-FR"/>
-        </w:rPr>
-        <w:t>env</w:t>
-      </w:r>
-      <w:proofErr w:type="spellEnd"/>
-      <w:r>
-        <w:rPr>
-          <w:lang w:val="fr-FR"/>
-        </w:rPr>
-        <w:t xml:space="preserve"> pour la gestion des variables d'environnement sensibles (ex: `PROMETHEUS_HEX`). </w:t>
+        <w:t xml:space="preserve">Gestion des secrets: Utilisation d'un fichier .env pour la gestion des variables d'environnement sensibles (ex: `PROMETHEUS_HEX`). </w:t>
       </w:r>
     </w:p>
     <w:p>
@@ -2049,19 +1640,7 @@
         <w:rPr>
           <w:lang w:val="fr-FR"/>
         </w:rPr>
-        <w:t>Système d'exp</w:t>
-      </w:r>
-      <w:r>
-        <w:rPr>
-          <w:lang w:val="fr-FR"/>
-        </w:rPr>
-        <w:t>loitation cible</w:t>
-      </w:r>
-      <w:r>
-        <w:rPr>
-          <w:lang w:val="fr-FR"/>
-        </w:rPr>
-        <w:t xml:space="preserve">: Windows 10/11, compatible Linux (via les scripts de démarrage). </w:t>
+        <w:t xml:space="preserve">Système d'exploitation cible: Windows 10/11, compatible Linux (via les scripts de démarrage). </w:t>
       </w:r>
     </w:p>
     <w:p>
@@ -2075,55 +1654,7 @@
         <w:rPr>
           <w:lang w:val="fr-FR"/>
         </w:rPr>
-        <w:t>Autres outils</w:t>
-      </w:r>
-      <w:r>
-        <w:rPr>
-          <w:lang w:val="fr-FR"/>
-        </w:rPr>
-        <w:t xml:space="preserve">: </w:t>
-      </w:r>
-      <w:proofErr w:type="spellStart"/>
-      <w:r>
-        <w:rPr>
-          <w:lang w:val="fr-FR"/>
-        </w:rPr>
-        <w:t>gunicorn</w:t>
-      </w:r>
-      <w:proofErr w:type="spellEnd"/>
-      <w:r>
-        <w:rPr>
-          <w:lang w:val="fr-FR"/>
-        </w:rPr>
-        <w:t xml:space="preserve"> pour un serveur WSGI de production, </w:t>
-      </w:r>
-      <w:proofErr w:type="spellStart"/>
-      <w:r>
-        <w:rPr>
-          <w:lang w:val="fr-FR"/>
-        </w:rPr>
-        <w:t>psutil</w:t>
-      </w:r>
-      <w:proofErr w:type="spellEnd"/>
-      <w:r>
-        <w:rPr>
-          <w:lang w:val="fr-FR"/>
-        </w:rPr>
-        <w:t xml:space="preserve"> pour des métriques système fines dans l'application Flask, </w:t>
-      </w:r>
-      <w:proofErr w:type="spellStart"/>
-      <w:r>
-        <w:rPr>
-          <w:lang w:val="fr-FR"/>
-        </w:rPr>
-        <w:t>requests</w:t>
-      </w:r>
-      <w:proofErr w:type="spellEnd"/>
-      <w:r>
-        <w:rPr>
-          <w:lang w:val="fr-FR"/>
-        </w:rPr>
-        <w:t xml:space="preserve"> pour les tests de charge.</w:t>
+        <w:t>Autres outils: gunicorn pour un serveur WSGI de production, psutil pour des métriques système fines dans l'application Flask, requests pour les tests de charge.</w:t>
       </w:r>
     </w:p>
     <w:p>
@@ -2139,13 +1670,7 @@
         <w:rPr>
           <w:lang w:val="fr-FR"/>
         </w:rPr>
-        <w:t xml:space="preserve"> ESPACE POUR </w:t>
-      </w:r>
-      <w:r>
-        <w:rPr>
-          <w:lang w:val="fr-FR"/>
-        </w:rPr>
-        <w:t xml:space="preserve">CAPTURE D'ÉCRAN DE LA STACK DOCKER </w:t>
+        <w:t xml:space="preserve"> ESPACE POUR CAPTURE D'ÉCRAN DE LA STACK DOCKER </w:t>
       </w:r>
       <w:bookmarkEnd w:id="4"/>
     </w:p>
@@ -2286,21 +1811,8 @@
         <w:ind w:left="-5"/>
       </w:pPr>
       <w:bookmarkStart w:id="6" w:name="_Toc8456"/>
-      <w:proofErr w:type="spellStart"/>
-      <w:r>
-        <w:t>Schéma</w:t>
-      </w:r>
-      <w:proofErr w:type="spellEnd"/>
-      <w:r>
-        <w:t xml:space="preserve"> </w:t>
-      </w:r>
-      <w:proofErr w:type="spellStart"/>
-      <w:r>
-        <w:t>Général</w:t>
-      </w:r>
-      <w:proofErr w:type="spellEnd"/>
-      <w:r>
-        <w:t xml:space="preserve"> </w:t>
+      <w:r>
+        <w:t xml:space="preserve">Schéma Général </w:t>
       </w:r>
       <w:bookmarkEnd w:id="6"/>
     </w:p>
@@ -2336,13 +1848,8 @@
       </w:pPr>
       <w:bookmarkStart w:id="7" w:name="_Toc8457"/>
       <w:r>
-        <w:t xml:space="preserve">Description </w:t>
-      </w:r>
-      <w:proofErr w:type="spellStart"/>
-      <w:r>
-        <w:t>Détaillée</w:t>
-      </w:r>
-      <w:proofErr w:type="spellEnd"/>
+        <w:t>Description Détaillée</w:t>
+      </w:r>
       <w:r>
         <w:rPr>
           <w:color w:val="000000"/>
@@ -2373,69 +1880,10 @@
         <w:rPr>
           <w:lang w:val="fr-FR"/>
         </w:rPr>
-        <w:t>Application Flask</w:t>
-      </w:r>
-      <w:r>
-        <w:rPr>
-          <w:lang w:val="fr-FR"/>
-        </w:rPr>
-        <w:t>: Notre application web est le service principal à mo</w:t>
-      </w:r>
-      <w:r>
-        <w:rPr>
-          <w:lang w:val="fr-FR"/>
-        </w:rPr>
-        <w:t xml:space="preserve">nitorer. Elle expose un </w:t>
-      </w:r>
-      <w:proofErr w:type="spellStart"/>
-      <w:r>
-        <w:rPr>
-          <w:lang w:val="fr-FR"/>
-        </w:rPr>
-        <w:t>endpoint</w:t>
-      </w:r>
-      <w:proofErr w:type="spellEnd"/>
-      <w:r>
-        <w:rPr>
-          <w:lang w:val="fr-FR"/>
-        </w:rPr>
-        <w:t xml:space="preserve"> `/</w:t>
-      </w:r>
-      <w:proofErr w:type="spellStart"/>
-      <w:r>
-        <w:rPr>
-          <w:lang w:val="fr-FR"/>
-        </w:rPr>
-        <w:t>metrics</w:t>
-      </w:r>
-      <w:proofErr w:type="spellEnd"/>
-      <w:r>
-        <w:rPr>
-          <w:lang w:val="fr-FR"/>
-        </w:rPr>
-        <w:t xml:space="preserve">` compatible </w:t>
-      </w:r>
-      <w:proofErr w:type="spellStart"/>
-      <w:r>
-        <w:rPr>
-          <w:lang w:val="fr-FR"/>
-        </w:rPr>
-        <w:t>Prometheus</w:t>
-      </w:r>
-      <w:proofErr w:type="spellEnd"/>
-      <w:r>
-        <w:rPr>
-          <w:lang w:val="fr-FR"/>
-        </w:rPr>
-        <w:t xml:space="preserve">, instrumenté pour collecter des données sur le taux de requêtes, la latence, les erreurs, l'utilisation CPU/mémoire et les requêtes actives. </w:t>
-      </w:r>
-      <w:proofErr w:type="spellStart"/>
-      <w:r>
-        <w:t>L'application</w:t>
-      </w:r>
-      <w:proofErr w:type="spellEnd"/>
-      <w:r>
-        <w:t xml:space="preserve"> Flask (</w:t>
+        <w:t xml:space="preserve">Application Flask: Notre application web est le service principal à monitorer. Elle expose un endpoint `/metrics` compatible Prometheus, instrumenté pour collecter des données sur le taux de requêtes, la latence, les erreurs, l'utilisation CPU/mémoire et les requêtes actives. </w:t>
+      </w:r>
+      <w:r>
+        <w:t>L'application Flask (</w:t>
       </w:r>
       <w:r>
         <w:rPr>
@@ -2516,93 +1964,25 @@
           <w:lang w:val="fr-FR"/>
         </w:rPr>
       </w:pPr>
-      <w:proofErr w:type="spellStart"/>
-      <w:r>
-        <w:rPr>
-          <w:lang w:val="fr-FR"/>
-        </w:rPr>
-        <w:t>Prometheus</w:t>
-      </w:r>
-      <w:proofErr w:type="spellEnd"/>
-      <w:r>
-        <w:rPr>
-          <w:lang w:val="fr-FR"/>
-        </w:rPr>
-        <w:t>: C'est le cœur du système de monitoring.    Lui-même (</w:t>
-      </w:r>
-      <w:proofErr w:type="spellStart"/>
+      <w:r>
+        <w:rPr>
+          <w:lang w:val="fr-FR"/>
+        </w:rPr>
+        <w:t>Prometheus: C'est le cœur du système de monitoring.    Lui-même (</w:t>
+      </w:r>
       <w:r>
         <w:rPr>
           <w:color w:val="0000FF"/>
           <w:u w:val="single" w:color="0000FF"/>
           <w:lang w:val="fr-FR"/>
         </w:rPr>
-        <w:t>Prometheus</w:t>
-      </w:r>
-      <w:proofErr w:type="spellEnd"/>
-      <w:r>
-        <w:rPr>
-          <w:color w:val="0000FF"/>
-          <w:u w:val="single" w:color="0000FF"/>
-          <w:lang w:val="fr-FR"/>
-        </w:rPr>
-        <w:t xml:space="preserve"> Time </w:t>
-      </w:r>
-      <w:proofErr w:type="spellStart"/>
-      <w:r>
-        <w:rPr>
-          <w:color w:val="0000FF"/>
-          <w:u w:val="single" w:color="0000FF"/>
-          <w:lang w:val="fr-FR"/>
-        </w:rPr>
-        <w:t>Series</w:t>
-      </w:r>
-      <w:proofErr w:type="spellEnd"/>
-      <w:r>
-        <w:rPr>
-          <w:color w:val="0000FF"/>
-          <w:u w:val="single" w:color="0000FF"/>
-          <w:lang w:val="fr-FR"/>
-        </w:rPr>
-        <w:t xml:space="preserve"> Collection and </w:t>
-      </w:r>
-      <w:proofErr w:type="spellStart"/>
-      <w:r>
-        <w:rPr>
-          <w:color w:val="0000FF"/>
-          <w:u w:val="single" w:color="0000FF"/>
-          <w:lang w:val="fr-FR"/>
-        </w:rPr>
-        <w:t>Processing</w:t>
-      </w:r>
-      <w:proofErr w:type="spellEnd"/>
-      <w:r>
-        <w:rPr>
-          <w:color w:val="0000FF"/>
-          <w:u w:val="single" w:color="0000FF"/>
-          <w:lang w:val="fr-FR"/>
-        </w:rPr>
-        <w:t xml:space="preserve"> Server</w:t>
-      </w:r>
-      <w:r>
-        <w:rPr>
-          <w:lang w:val="fr-FR"/>
-        </w:rPr>
-        <w:t xml:space="preserve">) pour sa propre santé. Il stocke ces données et évalue les règles d'alerte définies dans </w:t>
-      </w:r>
-      <w:proofErr w:type="spellStart"/>
-      <w:r>
-        <w:rPr>
-          <w:lang w:val="fr-FR"/>
-        </w:rPr>
-        <w:t>prometheus-rules.yml</w:t>
-      </w:r>
-      <w:proofErr w:type="spellEnd"/>
-      <w:r>
-        <w:rPr>
-          <w:lang w:val="fr-FR"/>
-        </w:rPr>
-        <w:t xml:space="preserve">. </w:t>
+        <w:t>Prometheus Time Series Collection and Processing Server</w:t>
+      </w:r>
+      <w:r>
+        <w:rPr>
+          <w:lang w:val="fr-FR"/>
+        </w:rPr>
+        <w:t xml:space="preserve">) pour sa propre santé. Il stocke ces données et évalue les règles d'alerte définies dans prometheus-rules.yml. </w:t>
       </w:r>
     </w:p>
     <w:p>
@@ -2631,20 +2011,22 @@
       </w:pPr>
       <w:r>
         <w:rPr>
-          <w:noProof/>
+          <w:lang w:val="fr-FR"/>
         </w:rPr>
         <w:lastRenderedPageBreak/>
         <w:drawing>
-          <wp:inline distT="0" distB="0" distL="0" distR="0" wp14:anchorId="4A75CCAA" wp14:editId="243973A5">
-            <wp:extent cx="5736336" cy="3227832"/>
-            <wp:effectExtent l="0" t="0" r="0" b="0"/>
-            <wp:docPr id="262" name="Picture 262"/>
-            <wp:cNvGraphicFramePr/>
+          <wp:inline distT="0" distB="0" distL="0" distR="0" wp14:anchorId="5D7C1D10" wp14:editId="01ABF775">
+            <wp:extent cx="5777865" cy="1953260"/>
+            <wp:effectExtent l="0" t="0" r="0" b="8890"/>
+            <wp:docPr id="2" name="Picture 2"/>
+            <wp:cNvGraphicFramePr>
+              <a:graphicFrameLocks xmlns:a="http://schemas.openxmlformats.org/drawingml/2006/main" noChangeAspect="1"/>
+            </wp:cNvGraphicFramePr>
             <a:graphic xmlns:a="http://schemas.openxmlformats.org/drawingml/2006/main">
               <a:graphicData uri="http://schemas.openxmlformats.org/drawingml/2006/picture">
                 <pic:pic xmlns:pic="http://schemas.openxmlformats.org/drawingml/2006/picture">
                   <pic:nvPicPr>
-                    <pic:cNvPr id="262" name="Picture 262"/>
+                    <pic:cNvPr id="1" name=""/>
                     <pic:cNvPicPr/>
                   </pic:nvPicPr>
                   <pic:blipFill>
@@ -2656,7 +2038,7 @@
                   <pic:spPr>
                     <a:xfrm>
                       <a:off x="0" y="0"/>
-                      <a:ext cx="5736336" cy="3227832"/>
+                      <a:ext cx="5777865" cy="1953260"/>
                     </a:xfrm>
                     <a:prstGeom prst="rect">
                       <a:avLst/>
@@ -2682,31 +2064,11 @@
           <w:lang w:val="fr-FR"/>
         </w:rPr>
       </w:pPr>
-      <w:proofErr w:type="spellStart"/>
-      <w:r>
-        <w:rPr>
-          <w:lang w:val="fr-FR"/>
-        </w:rPr>
-        <w:t>Prometheus</w:t>
-      </w:r>
-      <w:proofErr w:type="spellEnd"/>
-      <w:r>
-        <w:rPr>
-          <w:lang w:val="fr-FR"/>
-        </w:rPr>
-        <w:t xml:space="preserve"> est configuré pour </w:t>
-      </w:r>
-      <w:r>
-        <w:rPr>
-          <w:lang w:val="fr-FR"/>
-        </w:rPr>
-        <w:t>scraper</w:t>
-      </w:r>
-      <w:r>
-        <w:rPr>
-          <w:lang w:val="fr-FR"/>
-        </w:rPr>
-        <w:t xml:space="preserve"> les métriques de :  </w:t>
+      <w:r>
+        <w:rPr>
+          <w:lang w:val="fr-FR"/>
+        </w:rPr>
+        <w:t xml:space="preserve">Prometheus est configuré pour scraper les métriques de :  </w:t>
       </w:r>
     </w:p>
     <w:p>
@@ -2720,13 +2082,7 @@
         <w:rPr>
           <w:lang w:val="fr-FR"/>
         </w:rPr>
-        <w:t>Node Exporter</w:t>
-      </w:r>
-      <w:r>
-        <w:rPr>
-          <w:lang w:val="fr-FR"/>
-        </w:rPr>
-        <w:t xml:space="preserve"> (</w:t>
+        <w:t>Node Exporter (</w:t>
       </w:r>
       <w:r>
         <w:rPr>
@@ -2750,43 +2106,19 @@
           <w:lang w:val="fr-FR"/>
         </w:rPr>
       </w:pPr>
-      <w:proofErr w:type="spellStart"/>
-      <w:r>
-        <w:rPr>
-          <w:lang w:val="fr-FR"/>
-        </w:rPr>
-        <w:t>c</w:t>
-      </w:r>
-      <w:r>
-        <w:rPr>
-          <w:lang w:val="fr-FR"/>
-        </w:rPr>
-        <w:t>Advisor</w:t>
-      </w:r>
-      <w:proofErr w:type="spellEnd"/>
-      <w:r>
-        <w:rPr>
-          <w:lang w:val="fr-FR"/>
-        </w:rPr>
-        <w:t xml:space="preserve"> (</w:t>
-      </w:r>
-      <w:proofErr w:type="spellStart"/>
+      <w:r>
+        <w:rPr>
+          <w:lang w:val="fr-FR"/>
+        </w:rPr>
+        <w:t>cAdvisor (</w:t>
+      </w:r>
       <w:r>
         <w:rPr>
           <w:color w:val="0000FF"/>
           <w:u w:val="single" w:color="0000FF"/>
           <w:lang w:val="fr-FR"/>
         </w:rPr>
-        <w:t>cAdvisor</w:t>
-      </w:r>
-      <w:proofErr w:type="spellEnd"/>
-      <w:r>
-        <w:rPr>
-          <w:color w:val="0000FF"/>
-          <w:u w:val="single" w:color="0000FF"/>
-          <w:lang w:val="fr-FR"/>
-        </w:rPr>
-        <w:t xml:space="preserve"> - /</w:t>
+        <w:t>cAdvisor - /</w:t>
       </w:r>
       <w:r>
         <w:rPr>
@@ -2822,149 +2154,11 @@
           <w:lang w:val="fr-FR"/>
         </w:rPr>
       </w:pPr>
-      <w:proofErr w:type="spellStart"/>
-      <w:r>
-        <w:rPr>
-          <w:lang w:val="fr-FR"/>
-        </w:rPr>
-        <w:t>Grafana</w:t>
-      </w:r>
-      <w:proofErr w:type="spellEnd"/>
-      <w:r>
-        <w:rPr>
-          <w:lang w:val="fr-FR"/>
-        </w:rPr>
-        <w:t xml:space="preserve">: Se connecte à </w:t>
-      </w:r>
-      <w:proofErr w:type="spellStart"/>
-      <w:r>
-        <w:rPr>
-          <w:lang w:val="fr-FR"/>
-        </w:rPr>
-        <w:t>Prometheus</w:t>
-      </w:r>
-      <w:proofErr w:type="spellEnd"/>
-      <w:r>
-        <w:rPr>
-          <w:lang w:val="fr-FR"/>
-        </w:rPr>
-        <w:t xml:space="preserve"> en tant que source de données. Il est utilisé pour créer des </w:t>
-      </w:r>
-      <w:r>
-        <w:rPr>
-          <w:lang w:val="fr-FR"/>
-        </w:rPr>
-        <w:t>tableaux de bord dynamiques</w:t>
-      </w:r>
-      <w:r>
-        <w:rPr>
-          <w:lang w:val="fr-FR"/>
-        </w:rPr>
-        <w:t xml:space="preserve"> qui visualisent les métriques collec</w:t>
-      </w:r>
-      <w:r>
-        <w:rPr>
-          <w:lang w:val="fr-FR"/>
-        </w:rPr>
-        <w:t xml:space="preserve">tées en temps réel. Le provisioning automatique via </w:t>
-      </w:r>
-      <w:proofErr w:type="spellStart"/>
-      <w:r>
-        <w:rPr>
-          <w:lang w:val="fr-FR"/>
-        </w:rPr>
-        <w:t>datasources</w:t>
-      </w:r>
-      <w:proofErr w:type="spellEnd"/>
-      <w:r>
-        <w:rPr>
-          <w:lang w:val="fr-FR"/>
-        </w:rPr>
-        <w:t>/</w:t>
-      </w:r>
-      <w:proofErr w:type="spellStart"/>
-      <w:r>
-        <w:rPr>
-          <w:lang w:val="fr-FR"/>
-        </w:rPr>
-        <w:t>datasource.yml</w:t>
-      </w:r>
-      <w:proofErr w:type="spellEnd"/>
-      <w:r>
-        <w:rPr>
-          <w:lang w:val="fr-FR"/>
-        </w:rPr>
-        <w:t xml:space="preserve"> et </w:t>
-      </w:r>
-      <w:proofErr w:type="spellStart"/>
-      <w:r>
-        <w:rPr>
-          <w:lang w:val="fr-FR"/>
-        </w:rPr>
-        <w:t>dashboards</w:t>
-      </w:r>
-      <w:proofErr w:type="spellEnd"/>
-      <w:r>
-        <w:rPr>
-          <w:lang w:val="fr-FR"/>
-        </w:rPr>
-        <w:t>/</w:t>
-      </w:r>
-      <w:proofErr w:type="spellStart"/>
-      <w:r>
-        <w:rPr>
-          <w:lang w:val="fr-FR"/>
-        </w:rPr>
-        <w:t>dashboard.yml</w:t>
-      </w:r>
-      <w:proofErr w:type="spellEnd"/>
-      <w:r>
-        <w:rPr>
-          <w:lang w:val="fr-FR"/>
-        </w:rPr>
-        <w:t xml:space="preserve"> assure que </w:t>
-      </w:r>
-      <w:proofErr w:type="spellStart"/>
-      <w:r>
-        <w:rPr>
-          <w:lang w:val="fr-FR"/>
-        </w:rPr>
-        <w:t>Grafana</w:t>
-      </w:r>
-      <w:proofErr w:type="spellEnd"/>
-      <w:r>
-        <w:rPr>
-          <w:lang w:val="fr-FR"/>
-        </w:rPr>
-        <w:t xml:space="preserve"> est prêt à l'emploi avec un </w:t>
-      </w:r>
-      <w:proofErr w:type="spellStart"/>
-      <w:r>
-        <w:rPr>
-          <w:lang w:val="fr-FR"/>
-        </w:rPr>
-        <w:t>dashboard</w:t>
-      </w:r>
-      <w:proofErr w:type="spellEnd"/>
-      <w:r>
-        <w:rPr>
-          <w:lang w:val="fr-FR"/>
-        </w:rPr>
-        <w:t xml:space="preserve"> prédéfini (web-</w:t>
-      </w:r>
-      <w:proofErr w:type="spellStart"/>
-      <w:r>
-        <w:rPr>
-          <w:lang w:val="fr-FR"/>
-        </w:rPr>
-        <w:t>appdashboard.json</w:t>
-      </w:r>
-      <w:proofErr w:type="spellEnd"/>
-      <w:r>
-        <w:rPr>
-          <w:lang w:val="fr-FR"/>
-        </w:rPr>
-        <w:t xml:space="preserve">). </w:t>
+      <w:r>
+        <w:rPr>
+          <w:lang w:val="fr-FR"/>
+        </w:rPr>
+        <w:t xml:space="preserve">Grafana: Se connecte à Prometheus en tant que source de données. Il est utilisé pour créer des tableaux de bord dynamiques qui visualisent les métriques collectées en temps réel. Le provisioning automatique via datasources/datasource.yml et dashboards/dashboard.yml assure que Grafana est prêt à l'emploi avec un dashboard prédéfini (web-appdashboard.json). </w:t>
       </w:r>
     </w:p>
     <w:p>
@@ -2977,7 +2171,6 @@
         <w:rPr>
           <w:noProof/>
         </w:rPr>
-        <w:lastRenderedPageBreak/>
         <w:drawing>
           <wp:inline distT="0" distB="0" distL="0" distR="0" wp14:anchorId="4B164B45" wp14:editId="3152771A">
             <wp:extent cx="5736336" cy="3273552"/>
@@ -3037,67 +2230,12 @@
           <w:lang w:val="fr-FR"/>
         </w:rPr>
       </w:pPr>
-      <w:proofErr w:type="spellStart"/>
-      <w:r>
-        <w:rPr>
-          <w:lang w:val="fr-FR"/>
-        </w:rPr>
-        <w:t>Alertmanager</w:t>
-      </w:r>
-      <w:proofErr w:type="spellEnd"/>
-      <w:r>
-        <w:rPr>
-          <w:lang w:val="fr-FR"/>
-        </w:rPr>
-        <w:t xml:space="preserve"> : Reçoit les alertes de </w:t>
-      </w:r>
-      <w:proofErr w:type="spellStart"/>
-      <w:r>
-        <w:rPr>
-          <w:lang w:val="fr-FR"/>
-        </w:rPr>
-        <w:t>Prometheus</w:t>
-      </w:r>
-      <w:proofErr w:type="spellEnd"/>
-      <w:r>
-        <w:rPr>
-          <w:lang w:val="fr-FR"/>
-        </w:rPr>
-        <w:t>, le</w:t>
-      </w:r>
-      <w:r>
-        <w:rPr>
-          <w:lang w:val="fr-FR"/>
-        </w:rPr>
-        <w:t xml:space="preserve">s déduplique, les regroupe et les achemine vers les récepteurs configurés (ex: Slack, </w:t>
-      </w:r>
-      <w:proofErr w:type="spellStart"/>
-      <w:r>
-        <w:rPr>
-          <w:lang w:val="fr-FR"/>
-        </w:rPr>
-        <w:t>webhooks</w:t>
-      </w:r>
-      <w:proofErr w:type="spellEnd"/>
-      <w:r>
-        <w:rPr>
-          <w:lang w:val="fr-FR"/>
-        </w:rPr>
-        <w:t xml:space="preserve">), selon les règles définies dans </w:t>
-      </w:r>
-      <w:proofErr w:type="spellStart"/>
-      <w:r>
-        <w:rPr>
-          <w:lang w:val="fr-FR"/>
-        </w:rPr>
-        <w:t>alertmanager.yml</w:t>
-      </w:r>
-      <w:proofErr w:type="spellEnd"/>
-      <w:r>
-        <w:rPr>
-          <w:lang w:val="fr-FR"/>
-        </w:rPr>
-        <w:t xml:space="preserve">. </w:t>
+      <w:r>
+        <w:rPr>
+          <w:lang w:val="fr-FR"/>
+        </w:rPr>
+        <w:lastRenderedPageBreak/>
+        <w:t xml:space="preserve">Alertmanager : Reçoit les alertes de Prometheus, les déduplique, les regroupe et les achemine vers les récepteurs configurés (ex: Slack, webhooks), selon les règles définies dans alertmanager.yml. </w:t>
       </w:r>
     </w:p>
     <w:p>
@@ -3173,13 +2311,7 @@
         <w:rPr>
           <w:lang w:val="fr-FR"/>
         </w:rPr>
-        <w:t>Node Exporter</w:t>
-      </w:r>
-      <w:r>
-        <w:rPr>
-          <w:lang w:val="fr-FR"/>
-        </w:rPr>
-        <w:t xml:space="preserve">: Un agent léger qui expose des métriques système de la machine hôte. </w:t>
+        <w:t xml:space="preserve">Node Exporter: Un agent léger qui expose des métriques système de la machine hôte. </w:t>
       </w:r>
     </w:p>
     <w:p>
@@ -3192,7 +2324,6 @@
         <w:rPr>
           <w:noProof/>
         </w:rPr>
-        <w:lastRenderedPageBreak/>
         <w:drawing>
           <wp:inline distT="0" distB="0" distL="0" distR="0" wp14:anchorId="0D0CBE9A" wp14:editId="3CF8C687">
             <wp:extent cx="5736336" cy="3227832"/>
@@ -3252,25 +2383,11 @@
           <w:lang w:val="fr-FR"/>
         </w:rPr>
       </w:pPr>
-      <w:proofErr w:type="spellStart"/>
-      <w:r>
-        <w:rPr>
-          <w:lang w:val="fr-FR"/>
-        </w:rPr>
-        <w:t>cAdvisor</w:t>
-      </w:r>
-      <w:proofErr w:type="spellEnd"/>
-      <w:r>
-        <w:rPr>
-          <w:lang w:val="fr-FR"/>
-        </w:rPr>
-        <w:t xml:space="preserve"> : Un agent qui collecte et agrège les métriques d'utilisation des ressources (CPU, mémoire, réseau, système de fichiers) de tous les conteneurs Docker en cours d'exécution</w:t>
-      </w:r>
-      <w:r>
-        <w:rPr>
-          <w:lang w:val="fr-FR"/>
-        </w:rPr>
-        <w:t xml:space="preserve">. </w:t>
+      <w:r>
+        <w:rPr>
+          <w:lang w:val="fr-FR"/>
+        </w:rPr>
+        <w:t xml:space="preserve">cAdvisor : Un agent qui collecte et agrège les métriques d'utilisation des ressources (CPU, mémoire, réseau, système de fichiers) de tous les conteneurs Docker en cours d'exécution. </w:t>
       </w:r>
     </w:p>
     <w:p>
@@ -3283,6 +2400,7 @@
         <w:rPr>
           <w:noProof/>
         </w:rPr>
+        <w:lastRenderedPageBreak/>
         <w:drawing>
           <wp:inline distT="0" distB="0" distL="0" distR="0" wp14:anchorId="2EE505CE" wp14:editId="231C84BB">
             <wp:extent cx="5736336" cy="3227832"/>
@@ -3345,68 +2463,7 @@
         <w:rPr>
           <w:lang w:val="fr-FR"/>
         </w:rPr>
-        <w:t xml:space="preserve">Docker Compose: Orchestre tous ces services. Le fichier </w:t>
-      </w:r>
-      <w:proofErr w:type="spellStart"/>
-      <w:r>
-        <w:rPr>
-          <w:lang w:val="fr-FR"/>
-        </w:rPr>
-        <w:t>dockercompose.yml</w:t>
-      </w:r>
-      <w:proofErr w:type="spellEnd"/>
-      <w:r>
-        <w:rPr>
-          <w:lang w:val="fr-FR"/>
-        </w:rPr>
-        <w:t xml:space="preserve"> </w:t>
-      </w:r>
-      <w:r>
-        <w:rPr>
-          <w:lang w:val="fr-FR"/>
-        </w:rPr>
-        <w:t xml:space="preserve">définit chaque service, ses dépendances, ses volumes persistants (pour </w:t>
-      </w:r>
-      <w:proofErr w:type="spellStart"/>
-      <w:r>
-        <w:rPr>
-          <w:lang w:val="fr-FR"/>
-        </w:rPr>
-        <w:t>Prometheus</w:t>
-      </w:r>
-      <w:proofErr w:type="spellEnd"/>
-      <w:r>
-        <w:rPr>
-          <w:lang w:val="fr-FR"/>
-        </w:rPr>
-        <w:t xml:space="preserve"> et </w:t>
-      </w:r>
-      <w:proofErr w:type="spellStart"/>
-      <w:r>
-        <w:rPr>
-          <w:lang w:val="fr-FR"/>
-        </w:rPr>
-        <w:t>Grafana</w:t>
-      </w:r>
-      <w:proofErr w:type="spellEnd"/>
-      <w:r>
-        <w:rPr>
-          <w:lang w:val="fr-FR"/>
-        </w:rPr>
-        <w:t xml:space="preserve"> afin de conserver les données), et </w:t>
-      </w:r>
-      <w:r>
-        <w:rPr>
-          <w:lang w:val="fr-FR"/>
-        </w:rPr>
-        <w:lastRenderedPageBreak/>
-        <w:t>son réseau dédié `monitoring-network` pour une</w:t>
-      </w:r>
-      <w:r>
-        <w:rPr>
-          <w:lang w:val="fr-FR"/>
-        </w:rPr>
-        <w:t xml:space="preserve"> communication interne sécurisée </w:t>
+        <w:t xml:space="preserve">Docker Compose: Orchestre tous ces services. Le fichier dockercompose.yml définit chaque service, ses dépendances, ses volumes persistants (pour Prometheus et Grafana afin de conserver les données), et son réseau dédié `monitoring-network` pour une communication interne sécurisée </w:t>
       </w:r>
     </w:p>
     <w:p>
@@ -3467,105 +2524,7 @@
         <w:rPr>
           <w:lang w:val="fr-FR"/>
         </w:rPr>
-        <w:t>docker-</w:t>
-      </w:r>
-      <w:proofErr w:type="spellStart"/>
-      <w:r>
-        <w:rPr>
-          <w:lang w:val="fr-FR"/>
-        </w:rPr>
-        <w:t>compose.yml</w:t>
-      </w:r>
-      <w:proofErr w:type="spellEnd"/>
-      <w:r>
-        <w:rPr>
-          <w:lang w:val="fr-FR"/>
-        </w:rPr>
-        <w:t>: Définit les services (</w:t>
-      </w:r>
-      <w:proofErr w:type="spellStart"/>
-      <w:r>
-        <w:rPr>
-          <w:lang w:val="fr-FR"/>
-        </w:rPr>
-        <w:t>prometheus</w:t>
-      </w:r>
-      <w:proofErr w:type="spellEnd"/>
-      <w:r>
-        <w:rPr>
-          <w:lang w:val="fr-FR"/>
-        </w:rPr>
-        <w:t xml:space="preserve">, </w:t>
-      </w:r>
-      <w:proofErr w:type="spellStart"/>
-      <w:r>
-        <w:rPr>
-          <w:lang w:val="fr-FR"/>
-        </w:rPr>
-        <w:t>alertmanager</w:t>
-      </w:r>
-      <w:proofErr w:type="spellEnd"/>
-      <w:r>
-        <w:rPr>
-          <w:lang w:val="fr-FR"/>
-        </w:rPr>
-        <w:t xml:space="preserve">, </w:t>
-      </w:r>
-      <w:proofErr w:type="spellStart"/>
-      <w:r>
-        <w:rPr>
-          <w:lang w:val="fr-FR"/>
-        </w:rPr>
-        <w:t>grafana</w:t>
-      </w:r>
-      <w:proofErr w:type="spellEnd"/>
-      <w:r>
-        <w:rPr>
-          <w:lang w:val="fr-FR"/>
-        </w:rPr>
-        <w:t xml:space="preserve">, </w:t>
-      </w:r>
-      <w:proofErr w:type="spellStart"/>
-      <w:r>
-        <w:rPr>
-          <w:lang w:val="fr-FR"/>
-        </w:rPr>
-        <w:t>flask</w:t>
-      </w:r>
-      <w:proofErr w:type="spellEnd"/>
-      <w:r>
-        <w:rPr>
-          <w:lang w:val="fr-FR"/>
-        </w:rPr>
-        <w:t xml:space="preserve">-app, </w:t>
-      </w:r>
-      <w:proofErr w:type="spellStart"/>
-      <w:r>
-        <w:rPr>
-          <w:lang w:val="fr-FR"/>
-        </w:rPr>
-        <w:t>node_exporter</w:t>
-      </w:r>
-      <w:proofErr w:type="spellEnd"/>
-      <w:r>
-        <w:rPr>
-          <w:lang w:val="fr-FR"/>
-        </w:rPr>
-        <w:t xml:space="preserve">, </w:t>
-      </w:r>
-      <w:proofErr w:type="spellStart"/>
-      <w:r>
-        <w:rPr>
-          <w:lang w:val="fr-FR"/>
-        </w:rPr>
-        <w:t>cadvisor</w:t>
-      </w:r>
-      <w:proofErr w:type="spellEnd"/>
-      <w:r>
-        <w:rPr>
-          <w:lang w:val="fr-FR"/>
-        </w:rPr>
-        <w:t xml:space="preserve">), leurs images Docker, les ports exposés, les volumes persistants et le réseau. </w:t>
+        <w:t xml:space="preserve">docker-compose.yml: Définit les services (prometheus, alertmanager, grafana, flask-app, node_exporter, cadvisor), leurs images Docker, les ports exposés, les volumes persistants et le réseau. </w:t>
       </w:r>
     </w:p>
     <w:p>
@@ -3575,53 +2534,11 @@
           <w:lang w:val="fr-FR"/>
         </w:rPr>
       </w:pPr>
-      <w:proofErr w:type="spellStart"/>
-      <w:r>
-        <w:rPr>
-          <w:lang w:val="fr-FR"/>
-        </w:rPr>
-        <w:t>prometheus.yml</w:t>
-      </w:r>
-      <w:proofErr w:type="spellEnd"/>
-      <w:r>
-        <w:rPr>
-          <w:lang w:val="fr-FR"/>
-        </w:rPr>
-        <w:t xml:space="preserve"> :Contient la configuration globale de </w:t>
-      </w:r>
-      <w:proofErr w:type="spellStart"/>
-      <w:r>
-        <w:rPr>
-          <w:lang w:val="fr-FR"/>
-        </w:rPr>
-        <w:t>Prometheus</w:t>
-      </w:r>
-      <w:proofErr w:type="spellEnd"/>
-      <w:r>
-        <w:rPr>
-          <w:lang w:val="fr-FR"/>
-        </w:rPr>
-        <w:t xml:space="preserve"> et les </w:t>
-      </w:r>
-      <w:proofErr w:type="spellStart"/>
-      <w:r>
-        <w:rPr>
-          <w:lang w:val="fr-FR"/>
-        </w:rPr>
-        <w:t>scrape_con</w:t>
-      </w:r>
-      <w:r>
-        <w:rPr>
-          <w:lang w:val="fr-FR"/>
-        </w:rPr>
-        <w:t>figs</w:t>
-      </w:r>
-      <w:proofErr w:type="spellEnd"/>
-      <w:r>
-        <w:rPr>
-          <w:lang w:val="fr-FR"/>
-        </w:rPr>
-        <w:t xml:space="preserve"> pour découvrir les cibles de monitoring. </w:t>
+      <w:r>
+        <w:rPr>
+          <w:lang w:val="fr-FR"/>
+        </w:rPr>
+        <w:t xml:space="preserve">prometheus.yml :Contient la configuration globale de Prometheus et les scrape_configs pour découvrir les cibles de monitoring. </w:t>
       </w:r>
     </w:p>
     <w:p>
@@ -3632,53 +2549,11 @@
           <w:lang w:val="fr-FR"/>
         </w:rPr>
       </w:pPr>
-      <w:proofErr w:type="spellStart"/>
-      <w:r>
-        <w:rPr>
-          <w:lang w:val="fr-FR"/>
-        </w:rPr>
-        <w:t>prometheus-rules.yml</w:t>
-      </w:r>
-      <w:proofErr w:type="spellEnd"/>
-      <w:r>
-        <w:rPr>
-          <w:lang w:val="fr-FR"/>
-        </w:rPr>
-        <w:t xml:space="preserve"> : Définit les règles d'alerte basées sur </w:t>
-      </w:r>
-      <w:proofErr w:type="spellStart"/>
-      <w:r>
-        <w:rPr>
-          <w:lang w:val="fr-FR"/>
-        </w:rPr>
-        <w:t>PromQL</w:t>
-      </w:r>
-      <w:proofErr w:type="spellEnd"/>
-      <w:r>
-        <w:rPr>
-          <w:lang w:val="fr-FR"/>
-        </w:rPr>
-        <w:t xml:space="preserve">, avec des seuils et des périodes de déclenchement. </w:t>
-      </w:r>
-      <w:proofErr w:type="spellStart"/>
-      <w:r>
-        <w:rPr>
-          <w:lang w:val="fr-FR"/>
-        </w:rPr>
-        <w:t>alertmanager.yml</w:t>
-      </w:r>
-      <w:proofErr w:type="spellEnd"/>
-      <w:r>
-        <w:rPr>
-          <w:lang w:val="fr-FR"/>
-        </w:rPr>
-        <w:t xml:space="preserve"> </w:t>
-      </w:r>
-      <w:r>
-        <w:rPr>
-          <w:lang w:val="fr-FR"/>
-        </w:rPr>
-        <w:t xml:space="preserve">: Configure les routes d'alerte et les récepteurs (ex: Slack). </w:t>
+      <w:r>
+        <w:rPr>
+          <w:lang w:val="fr-FR"/>
+        </w:rPr>
+        <w:t xml:space="preserve">prometheus-rules.yml : Définit les règles d'alerte basées sur PromQL, avec des seuils et des périodes de déclenchement. alertmanager.yml : Configure les routes d'alerte et les récepteurs (ex: Slack). </w:t>
       </w:r>
     </w:p>
     <w:p>
@@ -3688,81 +2563,11 @@
           <w:lang w:val="fr-FR"/>
         </w:rPr>
       </w:pPr>
-      <w:proofErr w:type="spellStart"/>
-      <w:r>
-        <w:rPr>
-          <w:lang w:val="fr-FR"/>
-        </w:rPr>
-        <w:t>grafana</w:t>
-      </w:r>
-      <w:proofErr w:type="spellEnd"/>
-      <w:r>
-        <w:rPr>
-          <w:lang w:val="fr-FR"/>
-        </w:rPr>
-        <w:t>/provisioning/</w:t>
-      </w:r>
-      <w:proofErr w:type="spellStart"/>
-      <w:r>
-        <w:rPr>
-          <w:lang w:val="fr-FR"/>
-        </w:rPr>
-        <w:t>datasources</w:t>
-      </w:r>
-      <w:proofErr w:type="spellEnd"/>
-      <w:r>
-        <w:rPr>
-          <w:lang w:val="fr-FR"/>
-        </w:rPr>
-        <w:t>/</w:t>
-      </w:r>
-      <w:proofErr w:type="spellStart"/>
-      <w:r>
-        <w:rPr>
-          <w:lang w:val="fr-FR"/>
-        </w:rPr>
-        <w:t>datasource.yml</w:t>
-      </w:r>
-      <w:proofErr w:type="spellEnd"/>
-      <w:r>
-        <w:rPr>
-          <w:lang w:val="fr-FR"/>
-        </w:rPr>
-        <w:t xml:space="preserve"> </w:t>
-      </w:r>
-      <w:r>
-        <w:rPr>
-          <w:lang w:val="fr-FR"/>
-        </w:rPr>
-        <w:t xml:space="preserve">: Configure automatiquement </w:t>
-      </w:r>
-      <w:proofErr w:type="spellStart"/>
-      <w:r>
-        <w:rPr>
-          <w:lang w:val="fr-FR"/>
-        </w:rPr>
-        <w:t>Prometheus</w:t>
-      </w:r>
-      <w:proofErr w:type="spellEnd"/>
-      <w:r>
-        <w:rPr>
-          <w:lang w:val="fr-FR"/>
-        </w:rPr>
-        <w:t xml:space="preserve"> comme source de données dans </w:t>
-      </w:r>
-      <w:proofErr w:type="spellStart"/>
-      <w:r>
-        <w:rPr>
-          <w:lang w:val="fr-FR"/>
-        </w:rPr>
-        <w:t>Grafana</w:t>
-      </w:r>
-      <w:proofErr w:type="spellEnd"/>
-      <w:r>
-        <w:rPr>
-          <w:lang w:val="fr-FR"/>
-        </w:rPr>
-        <w:t xml:space="preserve">. </w:t>
+      <w:r>
+        <w:rPr>
+          <w:lang w:val="fr-FR"/>
+        </w:rPr>
+        <w:t xml:space="preserve">grafana/provisioning/datasources/datasource.yml : Configure automatiquement Prometheus comme source de données dans Grafana. </w:t>
       </w:r>
     </w:p>
     <w:p>
@@ -3770,21 +2575,8 @@
         <w:spacing w:after="0" w:line="259" w:lineRule="auto"/>
         <w:ind w:left="-5"/>
       </w:pPr>
-      <w:proofErr w:type="spellStart"/>
-      <w:r>
-        <w:t>grafana</w:t>
-      </w:r>
-      <w:proofErr w:type="spellEnd"/>
-      <w:r>
-        <w:t>/provisioning/dashboards/</w:t>
-      </w:r>
-      <w:proofErr w:type="spellStart"/>
-      <w:r>
-        <w:t>dashboard.yml</w:t>
-      </w:r>
-      <w:proofErr w:type="spellEnd"/>
-      <w:r>
-        <w:t xml:space="preserve"> et </w:t>
+      <w:r>
+        <w:t xml:space="preserve">grafana/provisioning/dashboards/dashboard.yml et </w:t>
       </w:r>
     </w:p>
     <w:p>
@@ -3794,81 +2586,12 @@
           <w:lang w:val="fr-FR"/>
         </w:rPr>
       </w:pPr>
-      <w:proofErr w:type="spellStart"/>
-      <w:r>
-        <w:rPr>
-          <w:lang w:val="fr-FR"/>
-        </w:rPr>
-        <w:t>grafana</w:t>
-      </w:r>
-      <w:proofErr w:type="spellEnd"/>
-      <w:r>
-        <w:rPr>
-          <w:lang w:val="fr-FR"/>
-        </w:rPr>
-        <w:t>/provisio</w:t>
-      </w:r>
-      <w:r>
-        <w:rPr>
-          <w:lang w:val="fr-FR"/>
-        </w:rPr>
-        <w:t>ning/</w:t>
-      </w:r>
-      <w:proofErr w:type="spellStart"/>
-      <w:r>
-        <w:rPr>
-          <w:lang w:val="fr-FR"/>
-        </w:rPr>
-        <w:t>dashboards</w:t>
-      </w:r>
-      <w:proofErr w:type="spellEnd"/>
-      <w:r>
-        <w:rPr>
-          <w:lang w:val="fr-FR"/>
-        </w:rPr>
-        <w:t>/web-app-</w:t>
-      </w:r>
-      <w:proofErr w:type="spellStart"/>
-      <w:r>
-        <w:rPr>
-          <w:lang w:val="fr-FR"/>
-        </w:rPr>
-        <w:t>dashboard.json</w:t>
-      </w:r>
-      <w:proofErr w:type="spellEnd"/>
-      <w:r>
-        <w:rPr>
-          <w:lang w:val="fr-FR"/>
-        </w:rPr>
-        <w:t xml:space="preserve"> : Gèrent le provisioning automatique des </w:t>
-      </w:r>
-      <w:proofErr w:type="spellStart"/>
-      <w:r>
-        <w:rPr>
-          <w:lang w:val="fr-FR"/>
-        </w:rPr>
-        <w:t>dashboards</w:t>
-      </w:r>
-      <w:proofErr w:type="spellEnd"/>
-      <w:r>
-        <w:rPr>
-          <w:lang w:val="fr-FR"/>
-        </w:rPr>
-        <w:t xml:space="preserve"> </w:t>
-      </w:r>
-      <w:proofErr w:type="spellStart"/>
-      <w:r>
-        <w:rPr>
-          <w:lang w:val="fr-FR"/>
-        </w:rPr>
-        <w:t>Grafana</w:t>
-      </w:r>
-      <w:proofErr w:type="spellEnd"/>
-      <w:r>
-        <w:rPr>
-          <w:lang w:val="fr-FR"/>
-        </w:rPr>
-        <w:t xml:space="preserve">. </w:t>
+      <w:r>
+        <w:rPr>
+          <w:lang w:val="fr-FR"/>
+        </w:rPr>
+        <w:lastRenderedPageBreak/>
+        <w:t xml:space="preserve">grafana/provisioning/dashboards/web-app-dashboard.json : Gèrent le provisioning automatique des dashboards Grafana. </w:t>
       </w:r>
     </w:p>
     <w:p>
@@ -3928,19 +2651,7 @@
         <w:rPr>
           <w:lang w:val="fr-FR"/>
         </w:rPr>
-        <w:t>Initialisation du projet et création du dépôt Git</w:t>
-      </w:r>
-      <w:r>
-        <w:rPr>
-          <w:lang w:val="fr-FR"/>
-        </w:rPr>
-        <w:t xml:space="preserve"> : Mise en place de</w:t>
-      </w:r>
-      <w:r>
-        <w:rPr>
-          <w:lang w:val="fr-FR"/>
-        </w:rPr>
-        <w:t xml:space="preserve"> la structure de base du projet et gestion de version. </w:t>
+        <w:t xml:space="preserve">Initialisation du projet et création du dépôt Git : Mise en place de la structure de base du projet et gestion de version. </w:t>
       </w:r>
     </w:p>
     <w:p>
@@ -3955,21 +2666,7 @@
         <w:rPr>
           <w:lang w:val="fr-FR"/>
         </w:rPr>
-        <w:t xml:space="preserve">Développement de l'application Flask instrumentée avec </w:t>
-      </w:r>
-      <w:proofErr w:type="spellStart"/>
-      <w:r>
-        <w:rPr>
-          <w:lang w:val="fr-FR"/>
-        </w:rPr>
-        <w:t>Prometheus</w:t>
-      </w:r>
-      <w:proofErr w:type="spellEnd"/>
-      <w:r>
-        <w:rPr>
-          <w:lang w:val="fr-FR"/>
-        </w:rPr>
-        <w:t xml:space="preserve"> : </w:t>
+        <w:t xml:space="preserve">Développement de l'application Flask instrumentée avec Prometheus : </w:t>
       </w:r>
     </w:p>
     <w:p>
@@ -3988,33 +2685,7 @@
         <w:rPr>
           <w:lang w:val="fr-FR"/>
         </w:rPr>
-        <w:t xml:space="preserve">Création de l'application web </w:t>
-      </w:r>
-      <w:r>
-        <w:rPr>
-          <w:lang w:val="fr-FR"/>
-        </w:rPr>
-        <w:t>app.py</w:t>
-      </w:r>
-      <w:r>
-        <w:rPr>
-          <w:lang w:val="fr-FR"/>
-        </w:rPr>
-        <w:t xml:space="preserve"> avec des </w:t>
-      </w:r>
-      <w:proofErr w:type="spellStart"/>
-      <w:r>
-        <w:rPr>
-          <w:lang w:val="fr-FR"/>
-        </w:rPr>
-        <w:t>endpoints</w:t>
-      </w:r>
-      <w:proofErr w:type="spellEnd"/>
-      <w:r>
-        <w:rPr>
-          <w:lang w:val="fr-FR"/>
-        </w:rPr>
-        <w:t xml:space="preserve"> d'API (utilisateurs, produits, commandes, santé). </w:t>
+        <w:t xml:space="preserve">Création de l'application web app.py avec des endpoints d'API (utilisateurs, produits, commandes, santé). </w:t>
       </w:r>
     </w:p>
     <w:p>
@@ -4033,27 +2704,7 @@
         <w:rPr>
           <w:lang w:val="fr-FR"/>
         </w:rPr>
-        <w:t>Intégration de la biblio</w:t>
-      </w:r>
-      <w:r>
-        <w:rPr>
-          <w:lang w:val="fr-FR"/>
-        </w:rPr>
-        <w:t xml:space="preserve">thèque </w:t>
-      </w:r>
-      <w:proofErr w:type="spellStart"/>
-      <w:r>
-        <w:rPr>
-          <w:lang w:val="fr-FR"/>
-        </w:rPr>
-        <w:t>prometheus_client</w:t>
-      </w:r>
-      <w:proofErr w:type="spellEnd"/>
-      <w:r>
-        <w:rPr>
-          <w:lang w:val="fr-FR"/>
-        </w:rPr>
-        <w:t xml:space="preserve"> pour exposer des métriques personnalisées (taux de requêtes, latence, erreurs) et système (CPU, mémoire). </w:t>
+        <w:t xml:space="preserve">Intégration de la bibliothèque prometheus_client pour exposer des métriques personnalisées (taux de requêtes, latence, erreurs) et système (CPU, mémoire). </w:t>
       </w:r>
     </w:p>
     <w:p>
@@ -4071,45 +2722,7 @@
         <w:rPr>
           <w:lang w:val="fr-FR"/>
         </w:rPr>
-        <w:t xml:space="preserve">Ajout de fonctionnalités pour simuler des erreurs </w:t>
-      </w:r>
-      <w:r>
-        <w:rPr>
-          <w:lang w:val="fr-FR"/>
-        </w:rPr>
-        <w:t>/api/</w:t>
-      </w:r>
-      <w:proofErr w:type="spellStart"/>
-      <w:r>
-        <w:rPr>
-          <w:lang w:val="fr-FR"/>
-        </w:rPr>
-        <w:t>error</w:t>
-      </w:r>
-      <w:proofErr w:type="spellEnd"/>
-      <w:r>
-        <w:rPr>
-          <w:lang w:val="fr-FR"/>
-        </w:rPr>
-        <w:t xml:space="preserve"> </w:t>
-      </w:r>
-      <w:r>
-        <w:rPr>
-          <w:lang w:val="fr-FR"/>
-        </w:rPr>
-        <w:t xml:space="preserve">et des latences </w:t>
-      </w:r>
-      <w:r>
-        <w:rPr>
-          <w:lang w:val="fr-FR"/>
-        </w:rPr>
-        <w:t xml:space="preserve">/api/slow </w:t>
-      </w:r>
-      <w:r>
-        <w:rPr>
-          <w:lang w:val="fr-FR"/>
-        </w:rPr>
-        <w:t xml:space="preserve">afin de tester le système d'alerte. </w:t>
+        <w:t xml:space="preserve">Ajout de fonctionnalités pour simuler des erreurs /api/error et des latences /api/slow afin de tester le système d'alerte. </w:t>
       </w:r>
     </w:p>
     <w:p>
@@ -4124,35 +2737,7 @@
         <w:rPr>
           <w:lang w:val="fr-FR"/>
         </w:rPr>
-        <w:t xml:space="preserve">Rédaction des </w:t>
-      </w:r>
-      <w:proofErr w:type="spellStart"/>
-      <w:r>
-        <w:rPr>
-          <w:lang w:val="fr-FR"/>
-        </w:rPr>
-        <w:t>Dockerfile</w:t>
-      </w:r>
-      <w:proofErr w:type="spellEnd"/>
-      <w:r>
-        <w:rPr>
-          <w:lang w:val="fr-FR"/>
-        </w:rPr>
-        <w:t xml:space="preserve"> et `docker-</w:t>
-      </w:r>
-      <w:proofErr w:type="spellStart"/>
-      <w:r>
-        <w:rPr>
-          <w:lang w:val="fr-FR"/>
-        </w:rPr>
-        <w:t>compose.yml</w:t>
-      </w:r>
-      <w:proofErr w:type="spellEnd"/>
-      <w:r>
-        <w:rPr>
-          <w:lang w:val="fr-FR"/>
-        </w:rPr>
-        <w:t xml:space="preserve"> : </w:t>
+        <w:t xml:space="preserve">Rédaction des Dockerfile et `docker-compose.yml : </w:t>
       </w:r>
     </w:p>
     <w:p>
@@ -4171,22 +2756,7 @@
         <w:rPr>
           <w:lang w:val="fr-FR"/>
         </w:rPr>
-        <w:lastRenderedPageBreak/>
-        <w:t xml:space="preserve">Création du </w:t>
-      </w:r>
-      <w:proofErr w:type="spellStart"/>
-      <w:r>
-        <w:rPr>
-          <w:lang w:val="fr-FR"/>
-        </w:rPr>
-        <w:t>Dockerfile</w:t>
-      </w:r>
-      <w:proofErr w:type="spellEnd"/>
-      <w:r>
-        <w:rPr>
-          <w:lang w:val="fr-FR"/>
-        </w:rPr>
-        <w:t xml:space="preserve"> pour l'application Flask, assurant une image légère et sécurisée (utilisateur non-root). </w:t>
+        <w:t xml:space="preserve">Création du Dockerfile pour l'application Flask, assurant une image légère et sécurisée (utilisateur non-root). </w:t>
       </w:r>
     </w:p>
     <w:p>
@@ -4204,83 +2774,7 @@
         <w:rPr>
           <w:lang w:val="fr-FR"/>
         </w:rPr>
-        <w:t xml:space="preserve">Élaboration du </w:t>
-      </w:r>
-      <w:r>
-        <w:rPr>
-          <w:lang w:val="fr-FR"/>
-        </w:rPr>
-        <w:t>docker-</w:t>
-      </w:r>
-      <w:proofErr w:type="spellStart"/>
-      <w:r>
-        <w:rPr>
-          <w:lang w:val="fr-FR"/>
-        </w:rPr>
-        <w:t>compose.yml</w:t>
-      </w:r>
-      <w:proofErr w:type="spellEnd"/>
-      <w:r>
-        <w:rPr>
-          <w:lang w:val="fr-FR"/>
-        </w:rPr>
-        <w:t xml:space="preserve"> pour orchestrer tous les services (Flask, </w:t>
-      </w:r>
-      <w:proofErr w:type="spellStart"/>
-      <w:r>
-        <w:rPr>
-          <w:lang w:val="fr-FR"/>
-        </w:rPr>
-        <w:t>Prometheus</w:t>
-      </w:r>
-      <w:proofErr w:type="spellEnd"/>
-      <w:r>
-        <w:rPr>
-          <w:lang w:val="fr-FR"/>
-        </w:rPr>
-        <w:t xml:space="preserve">, </w:t>
-      </w:r>
-      <w:proofErr w:type="spellStart"/>
-      <w:r>
-        <w:rPr>
-          <w:lang w:val="fr-FR"/>
-        </w:rPr>
-        <w:t>Grafana</w:t>
-      </w:r>
-      <w:proofErr w:type="spellEnd"/>
-      <w:r>
-        <w:rPr>
-          <w:lang w:val="fr-FR"/>
-        </w:rPr>
-        <w:t xml:space="preserve">, </w:t>
-      </w:r>
-      <w:proofErr w:type="spellStart"/>
-      <w:r>
-        <w:rPr>
-          <w:lang w:val="fr-FR"/>
-        </w:rPr>
-        <w:t>Alertmanager</w:t>
-      </w:r>
-      <w:proofErr w:type="spellEnd"/>
-      <w:r>
-        <w:rPr>
-          <w:lang w:val="fr-FR"/>
-        </w:rPr>
-        <w:t xml:space="preserve">, Node Exporter, </w:t>
-      </w:r>
-      <w:proofErr w:type="spellStart"/>
-      <w:r>
-        <w:rPr>
-          <w:lang w:val="fr-FR"/>
-        </w:rPr>
-        <w:t>cAdvisor</w:t>
-      </w:r>
-      <w:proofErr w:type="spellEnd"/>
-      <w:r>
-        <w:rPr>
-          <w:lang w:val="fr-FR"/>
-        </w:rPr>
-        <w:t xml:space="preserve">) avec leurs configurations, volumes et réseau dédié. </w:t>
+        <w:t xml:space="preserve">Élaboration du docker-compose.yml pour orchestrer tous les services (Flask, Prometheus, Grafana, Alertmanager, Node Exporter, cAdvisor) avec leurs configurations, volumes et réseau dédié. </w:t>
       </w:r>
     </w:p>
     <w:p>
@@ -4308,63 +2802,7 @@
         <w:rPr>
           <w:lang w:val="fr-FR"/>
         </w:rPr>
-        <w:t xml:space="preserve">Création du fichier </w:t>
-      </w:r>
-      <w:proofErr w:type="spellStart"/>
-      <w:r>
-        <w:rPr>
-          <w:lang w:val="fr-FR"/>
-        </w:rPr>
-        <w:t>prometheus.yml</w:t>
-      </w:r>
-      <w:proofErr w:type="spellEnd"/>
-      <w:r>
-        <w:rPr>
-          <w:lang w:val="fr-FR"/>
-        </w:rPr>
-        <w:t xml:space="preserve"> pour définir les cibles de </w:t>
-      </w:r>
-      <w:proofErr w:type="spellStart"/>
-      <w:r>
-        <w:rPr>
-          <w:lang w:val="fr-FR"/>
-        </w:rPr>
-        <w:t>scraping</w:t>
-      </w:r>
-      <w:proofErr w:type="spellEnd"/>
-      <w:r>
-        <w:rPr>
-          <w:lang w:val="fr-FR"/>
-        </w:rPr>
-        <w:t xml:space="preserve"> (Flask, Node Exporter, </w:t>
-      </w:r>
-      <w:proofErr w:type="spellStart"/>
-      <w:r>
-        <w:rPr>
-          <w:lang w:val="fr-FR"/>
-        </w:rPr>
-        <w:t>cAdvisor</w:t>
-      </w:r>
-      <w:proofErr w:type="spellEnd"/>
-      <w:r>
-        <w:rPr>
-          <w:lang w:val="fr-FR"/>
-        </w:rPr>
-        <w:t xml:space="preserve">, </w:t>
-      </w:r>
-      <w:proofErr w:type="spellStart"/>
-      <w:r>
-        <w:rPr>
-          <w:lang w:val="fr-FR"/>
-        </w:rPr>
-        <w:t>Prometheus</w:t>
-      </w:r>
-      <w:proofErr w:type="spellEnd"/>
-      <w:r>
-        <w:rPr>
-          <w:lang w:val="fr-FR"/>
-        </w:rPr>
-        <w:t xml:space="preserve"> lui-même). </w:t>
+        <w:t xml:space="preserve">Création du fichier prometheus.yml pour définir les cibles de scraping (Flask, Node Exporter, cAdvisor, Prometheus lui-même). </w:t>
       </w:r>
     </w:p>
     <w:p>
@@ -4383,63 +2821,7 @@
         <w:rPr>
           <w:lang w:val="fr-FR"/>
         </w:rPr>
-        <w:t xml:space="preserve">Définition des règles d'alerte dans </w:t>
-      </w:r>
-      <w:proofErr w:type="spellStart"/>
-      <w:r>
-        <w:rPr>
-          <w:lang w:val="fr-FR"/>
-        </w:rPr>
-        <w:t>prometheus-rules.yml</w:t>
-      </w:r>
-      <w:proofErr w:type="spellEnd"/>
-      <w:r>
-        <w:rPr>
-          <w:lang w:val="fr-FR"/>
-        </w:rPr>
-        <w:t xml:space="preserve"> (ex: </w:t>
-      </w:r>
-      <w:proofErr w:type="spellStart"/>
-      <w:r>
-        <w:rPr>
-          <w:lang w:val="fr-FR"/>
-        </w:rPr>
-        <w:t>HighErrorRate</w:t>
-      </w:r>
-      <w:proofErr w:type="spellEnd"/>
-      <w:r>
-        <w:rPr>
-          <w:lang w:val="fr-FR"/>
-        </w:rPr>
-        <w:t xml:space="preserve">, </w:t>
-      </w:r>
-      <w:proofErr w:type="spellStart"/>
-      <w:r>
-        <w:rPr>
-          <w:lang w:val="fr-FR"/>
-        </w:rPr>
-        <w:t>HighLatency</w:t>
-      </w:r>
-      <w:proofErr w:type="spellEnd"/>
-      <w:r>
-        <w:rPr>
-          <w:lang w:val="fr-FR"/>
-        </w:rPr>
-        <w:t xml:space="preserve">, </w:t>
-      </w:r>
-      <w:proofErr w:type="spellStart"/>
-      <w:r>
-        <w:rPr>
-          <w:lang w:val="fr-FR"/>
-        </w:rPr>
-        <w:t>HighCPULoad</w:t>
-      </w:r>
-      <w:proofErr w:type="spellEnd"/>
-      <w:r>
-        <w:rPr>
-          <w:lang w:val="fr-FR"/>
-        </w:rPr>
-        <w:t xml:space="preserve">). </w:t>
+        <w:t xml:space="preserve">Définition des règles d'alerte dans prometheus-rules.yml (ex: HighErrorRate, HighLatency, HighCPULoad). </w:t>
       </w:r>
     </w:p>
     <w:p>
@@ -4463,15 +2845,7 @@
         <w:ind w:left="-5"/>
       </w:pPr>
       <w:r>
-        <w:t xml:space="preserve">Provisioning </w:t>
-      </w:r>
-      <w:proofErr w:type="spellStart"/>
-      <w:r>
-        <w:t>automatique</w:t>
-      </w:r>
-      <w:proofErr w:type="spellEnd"/>
-      <w:r>
-        <w:t xml:space="preserve"> de Grafana : </w:t>
+        <w:t xml:space="preserve">Provisioning automatique de Grafana : </w:t>
       </w:r>
     </w:p>
     <w:p>
@@ -4490,49 +2864,7 @@
         <w:rPr>
           <w:lang w:val="fr-FR"/>
         </w:rPr>
-        <w:t xml:space="preserve">Configuration des fichiers </w:t>
-      </w:r>
-      <w:proofErr w:type="spellStart"/>
-      <w:r>
-        <w:rPr>
-          <w:lang w:val="fr-FR"/>
-        </w:rPr>
-        <w:t>datasources</w:t>
-      </w:r>
-      <w:proofErr w:type="spellEnd"/>
-      <w:r>
-        <w:rPr>
-          <w:lang w:val="fr-FR"/>
-        </w:rPr>
-        <w:t>/</w:t>
-      </w:r>
-      <w:proofErr w:type="spellStart"/>
-      <w:r>
-        <w:rPr>
-          <w:lang w:val="fr-FR"/>
-        </w:rPr>
-        <w:t>datasource.yml</w:t>
-      </w:r>
-      <w:proofErr w:type="spellEnd"/>
-      <w:r>
-        <w:rPr>
-          <w:lang w:val="fr-FR"/>
-        </w:rPr>
-        <w:t xml:space="preserve"> pour ajouter </w:t>
-      </w:r>
-      <w:proofErr w:type="spellStart"/>
-      <w:r>
-        <w:rPr>
-          <w:lang w:val="fr-FR"/>
-        </w:rPr>
-        <w:t>Prometheus</w:t>
-      </w:r>
-      <w:proofErr w:type="spellEnd"/>
-      <w:r>
-        <w:rPr>
-          <w:lang w:val="fr-FR"/>
-        </w:rPr>
-        <w:t xml:space="preserve"> comme source de données. </w:t>
+        <w:t xml:space="preserve">Configuration des fichiers datasources/datasource.yml pour ajouter Prometheus comme source de données. </w:t>
       </w:r>
     </w:p>
     <w:p>
@@ -4550,83 +2882,7 @@
         <w:rPr>
           <w:lang w:val="fr-FR"/>
         </w:rPr>
-        <w:t xml:space="preserve">Mise en place des fichiers </w:t>
-      </w:r>
-      <w:proofErr w:type="spellStart"/>
-      <w:r>
-        <w:rPr>
-          <w:lang w:val="fr-FR"/>
-        </w:rPr>
-        <w:t>dashboards</w:t>
-      </w:r>
-      <w:proofErr w:type="spellEnd"/>
-      <w:r>
-        <w:rPr>
-          <w:lang w:val="fr-FR"/>
-        </w:rPr>
-        <w:t>/</w:t>
-      </w:r>
-      <w:proofErr w:type="spellStart"/>
-      <w:r>
-        <w:rPr>
-          <w:lang w:val="fr-FR"/>
-        </w:rPr>
-        <w:t>dashboard.yml</w:t>
-      </w:r>
-      <w:proofErr w:type="spellEnd"/>
-      <w:r>
-        <w:rPr>
-          <w:lang w:val="fr-FR"/>
-        </w:rPr>
-        <w:t xml:space="preserve"> et </w:t>
-      </w:r>
-      <w:r>
-        <w:rPr>
-          <w:lang w:val="fr-FR"/>
-        </w:rPr>
-        <w:t>web-</w:t>
-      </w:r>
-      <w:proofErr w:type="spellStart"/>
-      <w:r>
-        <w:rPr>
-          <w:lang w:val="fr-FR"/>
-        </w:rPr>
-        <w:t>appdashboard.json</w:t>
-      </w:r>
-      <w:proofErr w:type="spellEnd"/>
-      <w:r>
-        <w:rPr>
-          <w:lang w:val="fr-FR"/>
-        </w:rPr>
-        <w:t xml:space="preserve"> pour charger automatiquement un </w:t>
-      </w:r>
-      <w:proofErr w:type="spellStart"/>
-      <w:r>
-        <w:rPr>
-          <w:lang w:val="fr-FR"/>
-        </w:rPr>
-        <w:t>dashboard</w:t>
-      </w:r>
-      <w:proofErr w:type="spellEnd"/>
-      <w:r>
-        <w:rPr>
-          <w:lang w:val="fr-FR"/>
-        </w:rPr>
-        <w:t xml:space="preserve"> de monitoring complet au démarrage de </w:t>
-      </w:r>
-      <w:proofErr w:type="spellStart"/>
-      <w:r>
-        <w:rPr>
-          <w:lang w:val="fr-FR"/>
-        </w:rPr>
-        <w:t>Grafana</w:t>
-      </w:r>
-      <w:proofErr w:type="spellEnd"/>
-      <w:r>
-        <w:rPr>
-          <w:lang w:val="fr-FR"/>
-        </w:rPr>
-        <w:t xml:space="preserve">. </w:t>
+        <w:t xml:space="preserve">Mise en place des fichiers dashboards/dashboard.yml et web-appdashboard.json pour charger automatiquement un dashboard de monitoring complet au démarrage de Grafana. </w:t>
       </w:r>
     </w:p>
     <w:p>
@@ -4641,6 +2897,7 @@
         <w:rPr>
           <w:lang w:val="fr-FR"/>
         </w:rPr>
+        <w:lastRenderedPageBreak/>
         <w:t xml:space="preserve"> </w:t>
       </w:r>
     </w:p>
@@ -4656,21 +2913,7 @@
         <w:rPr>
           <w:lang w:val="fr-FR"/>
         </w:rPr>
-        <w:t>Mise en place de l'</w:t>
-      </w:r>
-      <w:proofErr w:type="spellStart"/>
-      <w:r>
-        <w:rPr>
-          <w:lang w:val="fr-FR"/>
-        </w:rPr>
-        <w:t>Alertmanager</w:t>
-      </w:r>
-      <w:proofErr w:type="spellEnd"/>
-      <w:r>
-        <w:rPr>
-          <w:lang w:val="fr-FR"/>
-        </w:rPr>
-        <w:t xml:space="preserve">: </w:t>
+        <w:t xml:space="preserve">Mise en place de l'Alertmanager: </w:t>
       </w:r>
     </w:p>
     <w:p>
@@ -4688,41 +2931,7 @@
         <w:rPr>
           <w:lang w:val="fr-FR"/>
         </w:rPr>
-        <w:t>Cr</w:t>
-      </w:r>
-      <w:r>
-        <w:rPr>
-          <w:lang w:val="fr-FR"/>
-        </w:rPr>
-        <w:t xml:space="preserve">éation du fichier </w:t>
-      </w:r>
-      <w:proofErr w:type="spellStart"/>
-      <w:r>
-        <w:rPr>
-          <w:lang w:val="fr-FR"/>
-        </w:rPr>
-        <w:t>alertmanager.yml</w:t>
-      </w:r>
-      <w:proofErr w:type="spellEnd"/>
-      <w:r>
-        <w:rPr>
-          <w:lang w:val="fr-FR"/>
-        </w:rPr>
-        <w:t xml:space="preserve"> pour définir les récepteurs (</w:t>
-      </w:r>
-      <w:proofErr w:type="spellStart"/>
-      <w:r>
-        <w:rPr>
-          <w:lang w:val="fr-FR"/>
-        </w:rPr>
-        <w:t>webhook</w:t>
-      </w:r>
-      <w:proofErr w:type="spellEnd"/>
-      <w:r>
-        <w:rPr>
-          <w:lang w:val="fr-FR"/>
-        </w:rPr>
-        <w:t xml:space="preserve"> générique pour Slack ou autres) et les routes d'alerte. </w:t>
+        <w:t xml:space="preserve">Création du fichier alertmanager.yml pour définir les récepteurs (webhook générique pour Slack ou autres) et les routes d'alerte. </w:t>
       </w:r>
     </w:p>
     <w:p>
@@ -4756,25 +2965,7 @@
         <w:rPr>
           <w:lang w:val="fr-FR"/>
         </w:rPr>
-        <w:t xml:space="preserve">Développement d'un script </w:t>
-      </w:r>
-      <w:r>
-        <w:rPr>
-          <w:lang w:val="fr-FR"/>
-        </w:rPr>
-        <w:t xml:space="preserve">load-test.py </w:t>
-      </w:r>
-      <w:r>
-        <w:rPr>
-          <w:lang w:val="fr-FR"/>
-        </w:rPr>
-        <w:t>pour générer du trafic sur l'application web e</w:t>
-      </w:r>
-      <w:r>
-        <w:rPr>
-          <w:lang w:val="fr-FR"/>
-        </w:rPr>
-        <w:t xml:space="preserve">t simuler des conditions réelles. </w:t>
+        <w:t xml:space="preserve">Développement d'un script load-test.py pour générer du trafic sur l'application web et simuler des conditions réelles. </w:t>
       </w:r>
     </w:p>
     <w:p>
@@ -4792,53 +2983,7 @@
         <w:rPr>
           <w:lang w:val="fr-FR"/>
         </w:rPr>
-        <w:t xml:space="preserve">Utilisation des </w:t>
-      </w:r>
-      <w:proofErr w:type="spellStart"/>
-      <w:r>
-        <w:rPr>
-          <w:lang w:val="fr-FR"/>
-        </w:rPr>
-        <w:t>endpoints</w:t>
-      </w:r>
-      <w:proofErr w:type="spellEnd"/>
-      <w:r>
-        <w:rPr>
-          <w:lang w:val="fr-FR"/>
-        </w:rPr>
-        <w:t xml:space="preserve"> </w:t>
-      </w:r>
-      <w:r>
-        <w:rPr>
-          <w:lang w:val="fr-FR"/>
-        </w:rPr>
-        <w:t>/api/</w:t>
-      </w:r>
-      <w:proofErr w:type="spellStart"/>
-      <w:r>
-        <w:rPr>
-          <w:lang w:val="fr-FR"/>
-        </w:rPr>
-        <w:t>error</w:t>
-      </w:r>
-      <w:proofErr w:type="spellEnd"/>
-      <w:r>
-        <w:rPr>
-          <w:lang w:val="fr-FR"/>
-        </w:rPr>
-        <w:t xml:space="preserve"> et </w:t>
-      </w:r>
-      <w:r>
-        <w:rPr>
-          <w:lang w:val="fr-FR"/>
-        </w:rPr>
-        <w:t>/api/slow</w:t>
-      </w:r>
-      <w:r>
-        <w:rPr>
-          <w:lang w:val="fr-FR"/>
-        </w:rPr>
-        <w:t xml:space="preserve"> pour déclencher manuellement les alertes et vérifier leur bon fonctionnement. </w:t>
+        <w:t xml:space="preserve">Utilisation des endpoints /api/error et /api/slow pour déclencher manuellement les alertes et vérifier leur bon fonctionnement. </w:t>
       </w:r>
     </w:p>
     <w:p>
@@ -4872,19 +3017,7 @@
         <w:rPr>
           <w:lang w:val="fr-FR"/>
         </w:rPr>
-        <w:t xml:space="preserve">Rédaction d'un fichier </w:t>
-      </w:r>
-      <w:r>
-        <w:rPr>
-          <w:lang w:val="fr-FR"/>
-        </w:rPr>
-        <w:t>README.md</w:t>
-      </w:r>
-      <w:r>
-        <w:rPr>
-          <w:lang w:val="fr-FR"/>
-        </w:rPr>
-        <w:t xml:space="preserve"> détaillé. </w:t>
+        <w:t xml:space="preserve">Rédaction d'un fichier README.md détaillé. </w:t>
       </w:r>
     </w:p>
     <w:p>
@@ -4903,31 +3036,7 @@
         <w:rPr>
           <w:lang w:val="fr-FR"/>
         </w:rPr>
-        <w:t xml:space="preserve">Création de scripts de démarrage </w:t>
-      </w:r>
-      <w:r>
-        <w:rPr>
-          <w:lang w:val="fr-FR"/>
-        </w:rPr>
-        <w:t>start.sh</w:t>
-      </w:r>
-      <w:r>
-        <w:rPr>
-          <w:lang w:val="fr-FR"/>
-        </w:rPr>
-        <w:t xml:space="preserve"> (Linux/Mac) et </w:t>
-      </w:r>
-      <w:r>
-        <w:rPr>
-          <w:lang w:val="fr-FR"/>
-        </w:rPr>
-        <w:t>start.bat</w:t>
-      </w:r>
-      <w:r>
-        <w:rPr>
-          <w:lang w:val="fr-FR"/>
-        </w:rPr>
-        <w:t xml:space="preserve"> (Windows) pour simplifier le déploiement et inclure des vérifications de santé. </w:t>
+        <w:t xml:space="preserve">Création de scripts de démarrage start.sh (Linux/Mac) et start.bat (Windows) pour simplifier le déploiement et inclure des vérifications de santé. </w:t>
       </w:r>
     </w:p>
     <w:p>
@@ -4945,27 +3054,7 @@
         <w:rPr>
           <w:lang w:val="fr-FR"/>
         </w:rPr>
-        <w:t xml:space="preserve">Mise en </w:t>
-      </w:r>
-      <w:r>
-        <w:rPr>
-          <w:lang w:val="fr-FR"/>
-        </w:rPr>
-        <w:t xml:space="preserve">place d'un fichier </w:t>
-      </w:r>
-      <w:proofErr w:type="spellStart"/>
-      <w:r>
-        <w:rPr>
-          <w:lang w:val="fr-FR"/>
-        </w:rPr>
-        <w:t>gitignor</w:t>
-      </w:r>
-      <w:proofErr w:type="spellEnd"/>
-      <w:r>
-        <w:rPr>
-          <w:lang w:val="fr-FR"/>
-        </w:rPr>
-        <w:t xml:space="preserve">` pour exclure les fichiers sensibles et temporaires. </w:t>
+        <w:t xml:space="preserve">Mise en place d'un fichier gitignor` pour exclure les fichiers sensibles et temporaires. </w:t>
       </w:r>
     </w:p>
     <w:p>
@@ -4980,7 +3069,6 @@
         <w:rPr>
           <w:lang w:val="fr-FR"/>
         </w:rPr>
-        <w:lastRenderedPageBreak/>
         <w:t xml:space="preserve"> </w:t>
       </w:r>
     </w:p>
@@ -5056,19 +3144,7 @@
         <w:rPr>
           <w:lang w:val="fr-FR"/>
         </w:rPr>
-        <w:t>Supervision en temps réel</w:t>
-      </w:r>
-      <w:r>
-        <w:rPr>
-          <w:lang w:val="fr-FR"/>
-        </w:rPr>
-        <w:t>: Capacité à suivre en direct la performance et la santé de l'application Flask et de l'infras</w:t>
-      </w:r>
-      <w:r>
-        <w:rPr>
-          <w:lang w:val="fr-FR"/>
-        </w:rPr>
-        <w:t xml:space="preserve">tructure sous-jacente (CPU, mémoire, Docker). </w:t>
+        <w:t xml:space="preserve">Supervision en temps réel: Capacité à suivre en direct la performance et la santé de l'application Flask et de l'infrastructure sous-jacente (CPU, mémoire, Docker). </w:t>
       </w:r>
     </w:p>
     <w:p>
@@ -5078,59 +3154,11 @@
           <w:lang w:val="fr-FR"/>
         </w:rPr>
       </w:pPr>
-      <w:proofErr w:type="spellStart"/>
-      <w:r>
-        <w:rPr>
-          <w:lang w:val="fr-FR"/>
-        </w:rPr>
-        <w:t>Dashboards</w:t>
-      </w:r>
-      <w:proofErr w:type="spellEnd"/>
-      <w:r>
-        <w:rPr>
-          <w:lang w:val="fr-FR"/>
-        </w:rPr>
-        <w:t xml:space="preserve"> </w:t>
-      </w:r>
-      <w:proofErr w:type="spellStart"/>
-      <w:r>
-        <w:rPr>
-          <w:lang w:val="fr-FR"/>
-        </w:rPr>
-        <w:t>Grafana</w:t>
-      </w:r>
-      <w:proofErr w:type="spellEnd"/>
-      <w:r>
-        <w:rPr>
-          <w:lang w:val="fr-FR"/>
-        </w:rPr>
-        <w:t xml:space="preserve"> dynamiques et personnalisés</w:t>
-      </w:r>
-      <w:r>
-        <w:rPr>
-          <w:lang w:val="fr-FR"/>
-        </w:rPr>
-        <w:t xml:space="preserve">: Visualisation claire et intuitive des métriques clés (taux de requêtes, latence, erreurs, utilisation des ressources) à travers un tableau de bord </w:t>
-      </w:r>
-      <w:proofErr w:type="spellStart"/>
-      <w:r>
-        <w:rPr>
-          <w:lang w:val="fr-FR"/>
-        </w:rPr>
-        <w:t>pré-configuré</w:t>
-      </w:r>
-      <w:proofErr w:type="spellEnd"/>
-      <w:r>
-        <w:rPr>
-          <w:lang w:val="fr-FR"/>
-        </w:rPr>
-        <w:t>,</w:t>
-      </w:r>
-      <w:r>
-        <w:rPr>
-          <w:lang w:val="fr-FR"/>
-        </w:rPr>
-        <w:t xml:space="preserve"> facilitant l'identification rapide des tendances et des anomalies. </w:t>
+      <w:r>
+        <w:rPr>
+          <w:lang w:val="fr-FR"/>
+        </w:rPr>
+        <w:t xml:space="preserve">Dashboards Grafana dynamiques et personnalisés: Visualisation claire et intuitive des métriques clés (taux de requêtes, latence, erreurs, utilisation des ressources) à travers un tableau de bord pré-configuré, facilitant l'identification rapide des tendances et des anomalies. </w:t>
       </w:r>
     </w:p>
     <w:p>
@@ -5144,47 +3172,7 @@
         <w:rPr>
           <w:lang w:val="fr-FR"/>
         </w:rPr>
-        <w:t>Alertes automatiques et proactives</w:t>
-      </w:r>
-      <w:r>
-        <w:rPr>
-          <w:lang w:val="fr-FR"/>
-        </w:rPr>
-        <w:t xml:space="preserve">: Déclenchement fiable des alertes sur des événements critiques (taux d'erreur élevé, lenteur des réponses, saturation CPU/mémoire) grâce à </w:t>
-      </w:r>
-      <w:proofErr w:type="spellStart"/>
-      <w:r>
-        <w:rPr>
-          <w:lang w:val="fr-FR"/>
-        </w:rPr>
-        <w:t>Prometheus</w:t>
-      </w:r>
-      <w:proofErr w:type="spellEnd"/>
-      <w:r>
-        <w:rPr>
-          <w:lang w:val="fr-FR"/>
-        </w:rPr>
-        <w:t xml:space="preserve"> et</w:t>
-      </w:r>
-      <w:r>
-        <w:rPr>
-          <w:lang w:val="fr-FR"/>
-        </w:rPr>
-        <w:t xml:space="preserve"> </w:t>
-      </w:r>
-      <w:proofErr w:type="spellStart"/>
-      <w:r>
-        <w:rPr>
-          <w:lang w:val="fr-FR"/>
-        </w:rPr>
-        <w:t>Alertmanager</w:t>
-      </w:r>
-      <w:proofErr w:type="spellEnd"/>
-      <w:r>
-        <w:rPr>
-          <w:lang w:val="fr-FR"/>
-        </w:rPr>
-        <w:t>, permettant une intervention rapide.</w:t>
+        <w:t>Alertes automatiques et proactives: Déclenchement fiable des alertes sur des événements critiques (taux d'erreur élevé, lenteur des réponses, saturation CPU/mémoire) grâce à Prometheus et Alertmanager, permettant une intervention rapide.</w:t>
       </w:r>
     </w:p>
     <w:p>
@@ -5198,43 +3186,8 @@
         <w:rPr>
           <w:lang w:val="fr-FR"/>
         </w:rPr>
-        <w:t>Déploiement reproductible et simplifié</w:t>
-      </w:r>
-      <w:r>
-        <w:rPr>
-          <w:lang w:val="fr-FR"/>
-        </w:rPr>
-        <w:t xml:space="preserve"> : L'ensemble de la stack est conteneurisée et orchestrée via Docker Compose, permettant un déploiement rapide et identique sur n'importe quelle machine compatible Doc</w:t>
-      </w:r>
-      <w:r>
-        <w:rPr>
-          <w:lang w:val="fr-FR"/>
-        </w:rPr>
-        <w:t xml:space="preserve">ker. Les scripts </w:t>
-      </w:r>
-      <w:r>
-        <w:rPr>
-          <w:lang w:val="fr-FR"/>
-        </w:rPr>
-        <w:t>start.sh</w:t>
-      </w:r>
-      <w:r>
-        <w:rPr>
-          <w:lang w:val="fr-FR"/>
-        </w:rPr>
-        <w:t xml:space="preserve"> et </w:t>
-      </w:r>
-      <w:r>
-        <w:rPr>
-          <w:lang w:val="fr-FR"/>
-        </w:rPr>
-        <w:t>start.bat</w:t>
-      </w:r>
-      <w:r>
-        <w:rPr>
-          <w:lang w:val="fr-FR"/>
-        </w:rPr>
-        <w:t xml:space="preserve"> facilitent grandement le démarrage. </w:t>
+        <w:lastRenderedPageBreak/>
+        <w:t xml:space="preserve">Déploiement reproductible et simplifié : L'ensemble de la stack est conteneurisée et orchestrée via Docker Compose, permettant un déploiement rapide et identique sur n'importe quelle machine compatible Docker. Les scripts start.sh et start.bat facilitent grandement le démarrage. </w:t>
       </w:r>
     </w:p>
     <w:p>
@@ -5248,25 +3201,7 @@
         <w:rPr>
           <w:lang w:val="fr-FR"/>
         </w:rPr>
-        <w:t>Validation des alertes</w:t>
-      </w:r>
-      <w:r>
-        <w:rPr>
-          <w:lang w:val="fr-FR"/>
-        </w:rPr>
-        <w:t xml:space="preserve">: Le script </w:t>
-      </w:r>
-      <w:r>
-        <w:rPr>
-          <w:lang w:val="fr-FR"/>
-        </w:rPr>
-        <w:t>load-test.py</w:t>
-      </w:r>
-      <w:r>
-        <w:rPr>
-          <w:lang w:val="fr-FR"/>
-        </w:rPr>
-        <w:t xml:space="preserve"> a permis de simuler du trafic et de valider que les alertes se déclenchent correctement lorsque les seuils sont atteints. </w:t>
+        <w:t xml:space="preserve">Validation des alertes: Le script load-test.py a permis de simuler du trafic et de valider que les alertes se déclenchent correctement lorsque les seuils sont atteints. </w:t>
       </w:r>
     </w:p>
     <w:p>
@@ -5311,19 +3246,7 @@
         <w:rPr>
           <w:lang w:val="fr-FR"/>
         </w:rPr>
-        <w:t>Access</w:t>
-      </w:r>
-      <w:r>
-        <w:rPr>
-          <w:lang w:val="fr-FR"/>
-        </w:rPr>
-        <w:t>ibilité</w:t>
-      </w:r>
-      <w:r>
-        <w:rPr>
-          <w:lang w:val="fr-FR"/>
-        </w:rPr>
-        <w:t xml:space="preserve">: Tous les services sont accessibles via des URLs locales dédiées : </w:t>
+        <w:t xml:space="preserve">Accessibilité: Tous les services sont accessibles via des URLs locales dédiées : </w:t>
       </w:r>
     </w:p>
     <w:p>
@@ -5361,13 +3284,8 @@
         <w:spacing w:after="28"/>
         <w:ind w:right="62" w:hanging="360"/>
       </w:pPr>
-      <w:proofErr w:type="spellStart"/>
-      <w:r>
-        <w:t>Alertmanager</w:t>
-      </w:r>
-      <w:proofErr w:type="spellEnd"/>
-      <w:r>
-        <w:t xml:space="preserve">: `http://localhost:9093` </w:t>
+      <w:r>
+        <w:t xml:space="preserve">Alertmanager: `http://localhost:9093` </w:t>
       </w:r>
     </w:p>
     <w:p>
@@ -5392,13 +3310,8 @@
         <w:spacing w:after="28"/>
         <w:ind w:right="62" w:hanging="360"/>
       </w:pPr>
-      <w:proofErr w:type="spellStart"/>
-      <w:r>
-        <w:t>cAdvisor</w:t>
-      </w:r>
-      <w:proofErr w:type="spellEnd"/>
-      <w:r>
-        <w:t xml:space="preserve"> : `http://localhost:8080` </w:t>
+      <w:r>
+        <w:t xml:space="preserve">cAdvisor : `http://localhost:8080` </w:t>
       </w:r>
     </w:p>
     <w:p>
@@ -5420,7 +3333,6 @@
         <w:ind w:left="936" w:firstLine="0"/>
       </w:pPr>
       <w:r>
-        <w:lastRenderedPageBreak/>
         <w:t xml:space="preserve"> </w:t>
       </w:r>
     </w:p>
@@ -5503,27 +3415,7 @@
         <w:rPr>
           <w:lang w:val="fr-FR"/>
         </w:rPr>
-        <w:t>Problème d'encodage du fichie</w:t>
-      </w:r>
-      <w:r>
-        <w:rPr>
-          <w:lang w:val="fr-FR"/>
-        </w:rPr>
-        <w:t>r .</w:t>
-      </w:r>
-      <w:proofErr w:type="spellStart"/>
-      <w:r>
-        <w:rPr>
-          <w:lang w:val="fr-FR"/>
-        </w:rPr>
-        <w:t>env</w:t>
-      </w:r>
-      <w:proofErr w:type="spellEnd"/>
-      <w:r>
-        <w:rPr>
-          <w:lang w:val="fr-FR"/>
-        </w:rPr>
-        <w:t xml:space="preserve"> sous Windows: </w:t>
+        <w:t xml:space="preserve">Problème d'encodage du fichier .env sous Windows: </w:t>
       </w:r>
     </w:p>
     <w:p>
@@ -5542,33 +3434,7 @@
         <w:rPr>
           <w:lang w:val="fr-FR"/>
         </w:rPr>
-        <w:t>Problème</w:t>
-      </w:r>
-      <w:r>
-        <w:rPr>
-          <w:lang w:val="fr-FR"/>
-        </w:rPr>
-        <w:t xml:space="preserve">: Les fichiers </w:t>
-      </w:r>
-      <w:r>
-        <w:rPr>
-          <w:lang w:val="fr-FR"/>
-        </w:rPr>
-        <w:t>.</w:t>
-      </w:r>
-      <w:proofErr w:type="spellStart"/>
-      <w:r>
-        <w:rPr>
-          <w:lang w:val="fr-FR"/>
-        </w:rPr>
-        <w:t>env</w:t>
-      </w:r>
-      <w:proofErr w:type="spellEnd"/>
-      <w:r>
-        <w:rPr>
-          <w:lang w:val="fr-FR"/>
-        </w:rPr>
-        <w:t xml:space="preserve"> générés automatiquement sous Windows pouvaient avoir des problèmes d'encodage (ex: BOM) ce qui rendait la lecture des variables d'environnement difficile pour les applications conteneurisées. </w:t>
+        <w:t xml:space="preserve">Problème: Les fichiers .env générés automatiquement sous Windows pouvaient avoir des problèmes d'encodage (ex: BOM) ce qui rendait la lecture des variables d'environnement difficile pour les applications conteneurisées. </w:t>
       </w:r>
     </w:p>
     <w:p>
@@ -5586,39 +3452,7 @@
         <w:rPr>
           <w:lang w:val="fr-FR"/>
         </w:rPr>
-        <w:t>Solution</w:t>
-      </w:r>
-      <w:r>
-        <w:rPr>
-          <w:lang w:val="fr-FR"/>
-        </w:rPr>
-        <w:t xml:space="preserve">: Le </w:t>
-      </w:r>
-      <w:r>
-        <w:rPr>
-          <w:lang w:val="fr-FR"/>
-        </w:rPr>
-        <w:t xml:space="preserve">script `start.bat` a été ajusté pour forcer l'encodage ASCII ou UTF-8 sans BOM lors de la création du fichier </w:t>
-      </w:r>
-      <w:r>
-        <w:rPr>
-          <w:lang w:val="fr-FR"/>
-        </w:rPr>
-        <w:t>.</w:t>
-      </w:r>
-      <w:proofErr w:type="spellStart"/>
-      <w:r>
-        <w:rPr>
-          <w:lang w:val="fr-FR"/>
-        </w:rPr>
-        <w:t>env</w:t>
-      </w:r>
-      <w:proofErr w:type="spellEnd"/>
-      <w:r>
-        <w:rPr>
-          <w:lang w:val="fr-FR"/>
-        </w:rPr>
-        <w:t>, assurant une compatibilité multiplateforme.</w:t>
+        <w:t>Solution: Le script `start.bat` a été ajusté pour forcer l'encodage ASCII ou UTF-8 sans BOM lors de la création du fichier .env, assurant une compatibilité multiplateforme.</w:t>
       </w:r>
     </w:p>
     <w:p>
@@ -5630,19 +3464,14 @@
         </w:rPr>
       </w:pPr>
       <w:r>
+        <w:lastRenderedPageBreak/>
         <w:t></w:t>
       </w:r>
       <w:r>
         <w:rPr>
           <w:lang w:val="fr-FR"/>
         </w:rPr>
-        <w:t xml:space="preserve"> </w:t>
-      </w:r>
-      <w:r>
-        <w:rPr>
-          <w:lang w:val="fr-FR"/>
-        </w:rPr>
-        <w:t xml:space="preserve"> </w:t>
+        <w:t xml:space="preserve">  </w:t>
       </w:r>
     </w:p>
     <w:p>
@@ -5657,49 +3486,7 @@
         <w:rPr>
           <w:lang w:val="fr-FR"/>
         </w:rPr>
-        <w:t xml:space="preserve">Erreur de configuration </w:t>
-      </w:r>
-      <w:proofErr w:type="spellStart"/>
-      <w:r>
-        <w:rPr>
-          <w:lang w:val="fr-FR"/>
-        </w:rPr>
-        <w:t>Prometheus</w:t>
-      </w:r>
-      <w:proofErr w:type="spellEnd"/>
-      <w:r>
-        <w:rPr>
-          <w:lang w:val="fr-FR"/>
-        </w:rPr>
-        <w:t xml:space="preserve"> (</w:t>
-      </w:r>
-      <w:proofErr w:type="spellStart"/>
-      <w:r>
-        <w:rPr>
-          <w:lang w:val="fr-FR"/>
-        </w:rPr>
-        <w:t>scrape_timeout</w:t>
-      </w:r>
-      <w:proofErr w:type="spellEnd"/>
-      <w:r>
-        <w:rPr>
-          <w:lang w:val="fr-FR"/>
-        </w:rPr>
-        <w:t xml:space="preserve"> &gt; </w:t>
-      </w:r>
-      <w:proofErr w:type="spellStart"/>
-      <w:r>
-        <w:rPr>
-          <w:lang w:val="fr-FR"/>
-        </w:rPr>
-        <w:t>scrape_interval</w:t>
-      </w:r>
-      <w:proofErr w:type="spellEnd"/>
-      <w:r>
-        <w:rPr>
-          <w:lang w:val="fr-FR"/>
-        </w:rPr>
-        <w:t xml:space="preserve">) : </w:t>
+        <w:t xml:space="preserve">Erreur de configuration Prometheus (scrape_timeout &gt; scrape_interval) : </w:t>
       </w:r>
     </w:p>
     <w:p>
@@ -5718,61 +3505,7 @@
         <w:rPr>
           <w:lang w:val="fr-FR"/>
         </w:rPr>
-        <w:t>Problème</w:t>
-      </w:r>
-      <w:r>
-        <w:rPr>
-          <w:lang w:val="fr-FR"/>
-        </w:rPr>
-        <w:t>: Une configuration initiale où le `</w:t>
-      </w:r>
-      <w:proofErr w:type="spellStart"/>
-      <w:r>
-        <w:rPr>
-          <w:lang w:val="fr-FR"/>
-        </w:rPr>
-        <w:t>scrape_timeout</w:t>
-      </w:r>
-      <w:proofErr w:type="spellEnd"/>
-      <w:r>
-        <w:rPr>
-          <w:lang w:val="fr-FR"/>
-        </w:rPr>
-        <w:t xml:space="preserve">` de </w:t>
-      </w:r>
-      <w:proofErr w:type="spellStart"/>
-      <w:r>
-        <w:rPr>
-          <w:lang w:val="fr-FR"/>
-        </w:rPr>
-        <w:t>Prometheus</w:t>
-      </w:r>
-      <w:proofErr w:type="spellEnd"/>
-      <w:r>
-        <w:rPr>
-          <w:lang w:val="fr-FR"/>
-        </w:rPr>
-        <w:t xml:space="preserve"> était supérieur ou égal au `</w:t>
-      </w:r>
-      <w:proofErr w:type="spellStart"/>
-      <w:r>
-        <w:rPr>
-          <w:lang w:val="fr-FR"/>
-        </w:rPr>
-        <w:t>scrape_interval</w:t>
-      </w:r>
-      <w:proofErr w:type="spellEnd"/>
-      <w:r>
-        <w:rPr>
-          <w:lang w:val="fr-FR"/>
-        </w:rPr>
-        <w:t>` pouvait entraîner des comportements inattendus ou des alertes er</w:t>
-      </w:r>
-      <w:r>
-        <w:rPr>
-          <w:lang w:val="fr-FR"/>
-        </w:rPr>
-        <w:t xml:space="preserve">ronées. </w:t>
+        <w:t xml:space="preserve">Problème: Une configuration initiale où le `scrape_timeout` de Prometheus était supérieur ou égal au `scrape_interval` pouvait entraîner des comportements inattendus ou des alertes erronées. </w:t>
       </w:r>
     </w:p>
     <w:p>
@@ -5791,13 +3524,7 @@
         <w:rPr>
           <w:lang w:val="fr-FR"/>
         </w:rPr>
-        <w:t>Solution</w:t>
-      </w:r>
-      <w:r>
-        <w:rPr>
-          <w:lang w:val="fr-FR"/>
-        </w:rPr>
-        <w:t xml:space="preserve">: Ajustement minutieux des intervalles et des délais </w:t>
+        <w:t xml:space="preserve">Solution: Ajustement minutieux des intervalles et des délais </w:t>
       </w:r>
     </w:p>
     <w:p>
@@ -5811,61 +3538,7 @@
         <w:rPr>
           <w:lang w:val="fr-FR"/>
         </w:rPr>
-        <w:t>(</w:t>
-      </w:r>
-      <w:proofErr w:type="spellStart"/>
-      <w:r>
-        <w:rPr>
-          <w:lang w:val="fr-FR"/>
-        </w:rPr>
-        <w:t>scrape_interval</w:t>
-      </w:r>
-      <w:proofErr w:type="spellEnd"/>
-      <w:r>
-        <w:rPr>
-          <w:lang w:val="fr-FR"/>
-        </w:rPr>
-        <w:t xml:space="preserve">, </w:t>
-      </w:r>
-      <w:proofErr w:type="spellStart"/>
-      <w:r>
-        <w:rPr>
-          <w:lang w:val="fr-FR"/>
-        </w:rPr>
-        <w:t>scrape_timeout</w:t>
-      </w:r>
-      <w:proofErr w:type="spellEnd"/>
-      <w:r>
-        <w:rPr>
-          <w:lang w:val="fr-FR"/>
-        </w:rPr>
-        <w:t xml:space="preserve">) dans </w:t>
-      </w:r>
-      <w:proofErr w:type="spellStart"/>
-      <w:r>
-        <w:rPr>
-          <w:lang w:val="fr-FR"/>
-        </w:rPr>
-        <w:t>pr</w:t>
-      </w:r>
-      <w:r>
-        <w:rPr>
-          <w:lang w:val="fr-FR"/>
-        </w:rPr>
-        <w:t>ometheus.yml</w:t>
-      </w:r>
-      <w:proofErr w:type="spellEnd"/>
-      <w:r>
-        <w:rPr>
-          <w:lang w:val="fr-FR"/>
-        </w:rPr>
-        <w:t xml:space="preserve"> </w:t>
-      </w:r>
-      <w:r>
-        <w:rPr>
-          <w:lang w:val="fr-FR"/>
-        </w:rPr>
-        <w:t xml:space="preserve">pour garantir une collecte de métriques cohérente et éviter les faux positifs. </w:t>
+        <w:t xml:space="preserve">(scrape_interval, scrape_timeout) dans prometheus.yml pour garantir une collecte de métriques cohérente et éviter les faux positifs. </w:t>
       </w:r>
     </w:p>
     <w:p>
@@ -5880,27 +3553,7 @@
         <w:rPr>
           <w:lang w:val="fr-FR"/>
         </w:rPr>
-        <w:t>Dépendances Python manquantes ou incorrectes dans l</w:t>
-      </w:r>
-      <w:r>
-        <w:rPr>
-          <w:lang w:val="fr-FR"/>
-        </w:rPr>
-        <w:t xml:space="preserve">e </w:t>
-      </w:r>
-      <w:proofErr w:type="spellStart"/>
-      <w:r>
-        <w:rPr>
-          <w:lang w:val="fr-FR"/>
-        </w:rPr>
-        <w:t>Dockerfile</w:t>
-      </w:r>
-      <w:proofErr w:type="spellEnd"/>
-      <w:r>
-        <w:rPr>
-          <w:lang w:val="fr-FR"/>
-        </w:rPr>
-        <w:t xml:space="preserve">: </w:t>
+        <w:t xml:space="preserve">Dépendances Python manquantes ou incorrectes dans le Dockerfile: </w:t>
       </w:r>
     </w:p>
     <w:p>
@@ -5919,47 +3572,7 @@
         <w:rPr>
           <w:lang w:val="fr-FR"/>
         </w:rPr>
-        <w:t>Problème: Omission de certaines bibliothèques (</w:t>
-      </w:r>
-      <w:proofErr w:type="spellStart"/>
-      <w:r>
-        <w:rPr>
-          <w:lang w:val="fr-FR"/>
-        </w:rPr>
-        <w:t>psutil</w:t>
-      </w:r>
-      <w:proofErr w:type="spellEnd"/>
-      <w:r>
-        <w:rPr>
-          <w:lang w:val="fr-FR"/>
-        </w:rPr>
-        <w:t xml:space="preserve">, </w:t>
-      </w:r>
-      <w:proofErr w:type="spellStart"/>
-      <w:r>
-        <w:rPr>
-          <w:lang w:val="fr-FR"/>
-        </w:rPr>
-        <w:t>gunicorn</w:t>
-      </w:r>
-      <w:proofErr w:type="spellEnd"/>
-      <w:r>
-        <w:rPr>
-          <w:lang w:val="fr-FR"/>
-        </w:rPr>
-        <w:t xml:space="preserve">) ou versions incompatibles dans </w:t>
-      </w:r>
-      <w:r>
-        <w:rPr>
-          <w:lang w:val="fr-FR"/>
-        </w:rPr>
-        <w:t>requirements.txt</w:t>
-      </w:r>
-      <w:r>
-        <w:rPr>
-          <w:lang w:val="fr-FR"/>
-        </w:rPr>
-        <w:t xml:space="preserve"> lors de la construction de l'image Docker de l'application Flask. </w:t>
+        <w:t xml:space="preserve">Problème: Omission de certaines bibliothèques (psutil, gunicorn) ou versions incompatibles dans requirements.txt lors de la construction de l'image Docker de l'application Flask. </w:t>
       </w:r>
     </w:p>
     <w:p>
@@ -5977,31 +3590,7 @@
         <w:rPr>
           <w:lang w:val="fr-FR"/>
         </w:rPr>
-        <w:t>Solution</w:t>
-      </w:r>
-      <w:r>
-        <w:rPr>
-          <w:lang w:val="fr-FR"/>
-        </w:rPr>
-        <w:t xml:space="preserve">: Révision et mise à jour rigoureuse du fichier </w:t>
-      </w:r>
-      <w:r>
-        <w:rPr>
-          <w:lang w:val="fr-FR"/>
-        </w:rPr>
-        <w:t>requi</w:t>
-      </w:r>
-      <w:r>
-        <w:rPr>
-          <w:lang w:val="fr-FR"/>
-        </w:rPr>
-        <w:t>rements.txt</w:t>
-      </w:r>
-      <w:r>
-        <w:rPr>
-          <w:lang w:val="fr-FR"/>
-        </w:rPr>
-        <w:t xml:space="preserve"> pour inclure toutes les dépendances nécessaires et spécifier des versions compatibles, suivie d'une reconstruction de l'image Docker. </w:t>
+        <w:t xml:space="preserve">Solution: Révision et mise à jour rigoureuse du fichier requirements.txt pour inclure toutes les dépendances nécessaires et spécifier des versions compatibles, suivie d'une reconstruction de l'image Docker. </w:t>
       </w:r>
     </w:p>
     <w:p>
@@ -6016,21 +3605,7 @@
         <w:rPr>
           <w:lang w:val="fr-FR"/>
         </w:rPr>
-        <w:t xml:space="preserve">Simulation de charge sous Windows sans </w:t>
-      </w:r>
-      <w:proofErr w:type="spellStart"/>
-      <w:r>
-        <w:rPr>
-          <w:lang w:val="fr-FR"/>
-        </w:rPr>
-        <w:t>openssl</w:t>
-      </w:r>
-      <w:proofErr w:type="spellEnd"/>
-      <w:r>
-        <w:rPr>
-          <w:lang w:val="fr-FR"/>
-        </w:rPr>
-        <w:t xml:space="preserve"> pour la clé de l'API: </w:t>
+        <w:t xml:space="preserve">Simulation de charge sous Windows sans openssl pour la clé de l'API: </w:t>
       </w:r>
     </w:p>
     <w:p>
@@ -6049,54 +3624,7 @@
         <w:rPr>
           <w:lang w:val="fr-FR"/>
         </w:rPr>
-        <w:lastRenderedPageBreak/>
-        <w:t>Problème</w:t>
-      </w:r>
-      <w:r>
-        <w:rPr>
-          <w:lang w:val="fr-FR"/>
-        </w:rPr>
-        <w:t>: La génération d'une clé d'API</w:t>
-      </w:r>
-      <w:r>
-        <w:rPr>
-          <w:lang w:val="fr-FR"/>
-        </w:rPr>
-        <w:t xml:space="preserve"> hexadécimale pour le fichier </w:t>
-      </w:r>
-      <w:r>
-        <w:rPr>
-          <w:lang w:val="fr-FR"/>
-        </w:rPr>
-        <w:t>.</w:t>
-      </w:r>
-      <w:proofErr w:type="spellStart"/>
-      <w:r>
-        <w:rPr>
-          <w:lang w:val="fr-FR"/>
-        </w:rPr>
-        <w:t>env</w:t>
-      </w:r>
-      <w:proofErr w:type="spellEnd"/>
-      <w:r>
-        <w:rPr>
-          <w:lang w:val="fr-FR"/>
-        </w:rPr>
-        <w:t xml:space="preserve"> via </w:t>
-      </w:r>
-      <w:proofErr w:type="spellStart"/>
-      <w:r>
-        <w:rPr>
-          <w:lang w:val="fr-FR"/>
-        </w:rPr>
-        <w:t>openssl</w:t>
-      </w:r>
-      <w:proofErr w:type="spellEnd"/>
-      <w:r>
-        <w:rPr>
-          <w:lang w:val="fr-FR"/>
-        </w:rPr>
-        <w:t xml:space="preserve"> n'était pas nativement disponible sous Windows. </w:t>
+        <w:t xml:space="preserve">Problème: La génération d'une clé d'API hexadécimale pour le fichier .env via openssl n'était pas nativement disponible sous Windows. </w:t>
       </w:r>
     </w:p>
     <w:p>
@@ -6115,13 +3643,7 @@
         <w:rPr>
           <w:lang w:val="fr-FR"/>
         </w:rPr>
-        <w:t>Solution</w:t>
-      </w:r>
-      <w:r>
-        <w:rPr>
-          <w:lang w:val="fr-FR"/>
-        </w:rPr>
-        <w:t xml:space="preserve">: Adaptation du script `start.bat` pour utiliser des commandes </w:t>
+        <w:t xml:space="preserve">Solution: Adaptation du script `start.bat` pour utiliser des commandes </w:t>
       </w:r>
     </w:p>
     <w:p>
@@ -6137,25 +3659,7 @@
         <w:rPr>
           <w:lang w:val="fr-FR"/>
         </w:rPr>
-        <w:t xml:space="preserve">PowerShell alternatives </w:t>
-      </w:r>
-      <w:r>
-        <w:rPr>
-          <w:lang w:val="fr-FR"/>
-        </w:rPr>
-        <w:t>([System.Convert]::ToHexString((Get-Random -Count 10 -Maximum 25</w:t>
-      </w:r>
-      <w:r>
-        <w:rPr>
-          <w:lang w:val="fr-FR"/>
-        </w:rPr>
-        <w:t>6 | ForEach-Object { [byte]$_ }))</w:t>
-      </w:r>
-      <w:r>
-        <w:rPr>
-          <w:lang w:val="fr-FR"/>
-        </w:rPr>
-        <w:t xml:space="preserve"> ) pour générer une clé sécurisée et aléatoire. </w:t>
+        <w:t xml:space="preserve">PowerShell alternatives ([System.Convert]::ToHexString((Get-Random -Count 10 -Maximum 256 | ForEach-Object { [byte]$_ })) ) pour générer une clé sécurisée et aléatoire. </w:t>
       </w:r>
     </w:p>
     <w:p>
@@ -6189,19 +3693,7 @@
         <w:rPr>
           <w:lang w:val="fr-FR"/>
         </w:rPr>
-        <w:t>Problème</w:t>
-      </w:r>
-      <w:r>
-        <w:rPr>
-          <w:lang w:val="fr-FR"/>
-        </w:rPr>
-        <w:t>: Des erreurs d'accès aux volumes persistants de Prometheus et Grafana sous Linux ou Docker Desktop (Windows/Mac) e</w:t>
-      </w:r>
-      <w:r>
-        <w:rPr>
-          <w:lang w:val="fr-FR"/>
-        </w:rPr>
-        <w:t xml:space="preserve">n raison de problèmes de permissions de fichiers. </w:t>
+        <w:t xml:space="preserve">Problème: Des erreurs d'accès aux volumes persistants de Prometheus et Grafana sous Linux ou Docker Desktop (Windows/Mac) en raison de problèmes de permissions de fichiers. </w:t>
       </w:r>
     </w:p>
     <w:p>
@@ -6219,67 +3711,7 @@
         <w:rPr>
           <w:lang w:val="fr-FR"/>
         </w:rPr>
-        <w:t>Solution</w:t>
-      </w:r>
-      <w:r>
-        <w:rPr>
-          <w:lang w:val="fr-FR"/>
-        </w:rPr>
-        <w:t xml:space="preserve">: S'assurer que les utilisateurs au sein des conteneurs (ex: </w:t>
-      </w:r>
-      <w:r>
-        <w:rPr>
-          <w:lang w:val="fr-FR"/>
-        </w:rPr>
-        <w:t>prometheus</w:t>
-      </w:r>
-      <w:r>
-        <w:rPr>
-          <w:lang w:val="fr-FR"/>
-        </w:rPr>
-        <w:t xml:space="preserve">, </w:t>
-      </w:r>
-      <w:r>
-        <w:rPr>
-          <w:lang w:val="fr-FR"/>
-        </w:rPr>
-        <w:t>grafana</w:t>
-      </w:r>
-      <w:r>
-        <w:rPr>
-          <w:lang w:val="fr-FR"/>
-        </w:rPr>
-        <w:t>) ont les permissions nécessaires sur les dossiers montés, ou utiliser des options de volume Docker qui gèrent automa</w:t>
-      </w:r>
-      <w:r>
-        <w:rPr>
-          <w:lang w:val="fr-FR"/>
-        </w:rPr>
-        <w:t>tiquement les permissions (</w:t>
-      </w:r>
-      <w:r>
-        <w:rPr>
-          <w:lang w:val="fr-FR"/>
-        </w:rPr>
-        <w:t>:z</w:t>
-      </w:r>
-      <w:r>
-        <w:rPr>
-          <w:lang w:val="fr-FR"/>
-        </w:rPr>
-        <w:t xml:space="preserve"> ou </w:t>
-      </w:r>
-      <w:r>
-        <w:rPr>
-          <w:lang w:val="fr-FR"/>
-        </w:rPr>
-        <w:t xml:space="preserve">:Z </w:t>
-      </w:r>
-      <w:r>
-        <w:rPr>
-          <w:lang w:val="fr-FR"/>
-        </w:rPr>
-        <w:t xml:space="preserve">pour SELinux, ou s'assurer que les UIDs/GIDs correspondent). </w:t>
+        <w:t xml:space="preserve">Solution: S'assurer que les utilisateurs au sein des conteneurs (ex: prometheus, grafana) ont les permissions nécessaires sur les dossiers montés, ou utiliser des options de volume Docker qui gèrent automatiquement les permissions (:z ou :Z pour SELinux, ou s'assurer que les UIDs/GIDs correspondent). </w:t>
       </w:r>
     </w:p>
     <w:p>
@@ -6325,13 +3757,8 @@
         <w:rPr>
           <w:lang w:val="fr-FR"/>
         </w:rPr>
-        <w:t>Ce projet a permis de mettre en œuvre une stack de monitoring professionnelle, facilement déployable et extensible, offrant une visibilité complète sur la performance et la santé d'une application web et de son infrastructure conteneurisée. Les outils open</w:t>
-      </w:r>
-      <w:r>
-        <w:rPr>
-          <w:lang w:val="fr-FR"/>
-        </w:rPr>
-        <w:t xml:space="preserve"> source utilisés (Prometheus, Grafana, Docker) offrent une grande flexibilité et une forte valeur ajoutée pour la supervision d'applications modernes. </w:t>
+        <w:lastRenderedPageBreak/>
+        <w:t xml:space="preserve">Ce projet a permis de mettre en œuvre une stack de monitoring professionnelle, facilement déployable et extensible, offrant une visibilité complète sur la performance et la santé d'une application web et de son infrastructure conteneurisée. Les outils open source utilisés (Prometheus, Grafana, Docker) offrent une grande flexibilité et une forte valeur ajoutée pour la supervision d'applications modernes. </w:t>
       </w:r>
     </w:p>
     <w:p>
@@ -6345,13 +3772,7 @@
         <w:rPr>
           <w:lang w:val="fr-FR"/>
         </w:rPr>
-        <w:t xml:space="preserve">L'architecture robuste et la facilité de déploiement via Docker Compose en font une base solide pour de </w:t>
-      </w:r>
-      <w:r>
-        <w:rPr>
-          <w:lang w:val="fr-FR"/>
-        </w:rPr>
-        <w:t xml:space="preserve">futurs développements. </w:t>
+        <w:t xml:space="preserve">L'architecture robuste et la facilité de déploiement via Docker Compose en font une base solide pour de futurs développements. </w:t>
       </w:r>
       <w:r>
         <w:rPr>
@@ -6398,13 +3819,7 @@
         <w:rPr>
           <w:lang w:val="fr-FR"/>
         </w:rPr>
-        <w:t>Intégration d'un pipeline CI/CD pour le déploiement automatisé</w:t>
-      </w:r>
-      <w:r>
-        <w:rPr>
-          <w:lang w:val="fr-FR"/>
-        </w:rPr>
-        <w:t xml:space="preserve">: </w:t>
+        <w:t xml:space="preserve">Intégration d'un pipeline CI/CD pour le déploiement automatisé: </w:t>
       </w:r>
     </w:p>
     <w:p>
@@ -6418,13 +3833,7 @@
         <w:rPr>
           <w:lang w:val="fr-FR"/>
         </w:rPr>
-        <w:t>Automatiser le build des images Docker, le déploiement de la stack et la mise à jour des configurations via des outils comme Jenkins, GitLab CI/CD ou Gi</w:t>
-      </w:r>
-      <w:r>
-        <w:rPr>
-          <w:lang w:val="fr-FR"/>
-        </w:rPr>
-        <w:t xml:space="preserve">tHub Actions. </w:t>
+        <w:t xml:space="preserve">Automatiser le build des images Docker, le déploiement de la stack et la mise à jour des configurations via des outils comme Jenkins, GitLab CI/CD ou GitHub Actions. </w:t>
       </w:r>
     </w:p>
     <w:p>
@@ -6438,13 +3847,7 @@
         <w:rPr>
           <w:lang w:val="fr-FR"/>
         </w:rPr>
-        <w:t>Ajout de notifications vers d'autres canaux</w:t>
-      </w:r>
-      <w:r>
-        <w:rPr>
-          <w:lang w:val="fr-FR"/>
-        </w:rPr>
-        <w:t xml:space="preserve">: Étendre les récepteurs d'Alertmanager pour inclure Teams, email, PagerDuty, ou SMS, afin d'adapter les notifications aux préférences des équipes. </w:t>
+        <w:t xml:space="preserve">Ajout de notifications vers d'autres canaux: Étendre les récepteurs d'Alertmanager pour inclure Teams, email, PagerDuty, ou SMS, afin d'adapter les notifications aux préférences des équipes. </w:t>
       </w:r>
     </w:p>
     <w:p>
@@ -6458,31 +3861,7 @@
         <w:rPr>
           <w:lang w:val="fr-FR"/>
         </w:rPr>
-        <w:t xml:space="preserve">Extension à la supervision multi-applications ou </w:t>
-      </w:r>
-      <w:r>
-        <w:rPr>
-          <w:lang w:val="fr-FR"/>
-        </w:rPr>
-        <w:t>microservices</w:t>
-      </w:r>
-      <w:r>
-        <w:rPr>
-          <w:lang w:val="fr-FR"/>
-        </w:rPr>
-        <w:t xml:space="preserve">: Adapter la configuration de Prometheus pour </w:t>
-      </w:r>
-      <w:r>
-        <w:rPr>
-          <w:lang w:val="fr-FR"/>
-        </w:rPr>
-        <w:t>scraper</w:t>
-      </w:r>
-      <w:r>
-        <w:rPr>
-          <w:lang w:val="fr-FR"/>
-        </w:rPr>
-        <w:t xml:space="preserve"> plusieurs applications Flask ou des microservices différents, gérés par un seul tableau de bord Grafana. </w:t>
+        <w:t xml:space="preserve">Extension à la supervision multi-applications ou microservices: Adapter la configuration de Prometheus pour scraper plusieurs applications Flask ou des microservices différents, gérés par un seul tableau de bord Grafana. </w:t>
       </w:r>
     </w:p>
     <w:p>
@@ -6496,19 +3875,7 @@
         <w:rPr>
           <w:lang w:val="fr-FR"/>
         </w:rPr>
-        <w:t>Déploiement sur le cloud (AWS, Azure, GCP) avec Kubernetes</w:t>
-      </w:r>
-      <w:r>
-        <w:rPr>
-          <w:lang w:val="fr-FR"/>
-        </w:rPr>
-        <w:t xml:space="preserve"> : Migrer la stack Docker</w:t>
-      </w:r>
-      <w:r>
-        <w:rPr>
-          <w:lang w:val="fr-FR"/>
-        </w:rPr>
-        <w:t xml:space="preserve"> Compose vers une orchestration plus avancée avec Kubernetes pour une gestion de la haute disponibilité, de l'auto-scaling et du déploiement à l'échelle de production. </w:t>
+        <w:t xml:space="preserve">Déploiement sur le cloud (AWS, Azure, GCP) avec Kubernetes : Migrer la stack Docker Compose vers une orchestration plus avancée avec Kubernetes pour une gestion de la haute disponibilité, de l'auto-scaling et du déploiement à l'échelle de production. </w:t>
       </w:r>
     </w:p>
     <w:p>
@@ -6522,19 +3889,7 @@
         <w:rPr>
           <w:lang w:val="fr-FR"/>
         </w:rPr>
-        <w:t>Intégration de Loki pour la gestion des logs</w:t>
-      </w:r>
-      <w:r>
-        <w:rPr>
-          <w:lang w:val="fr-FR"/>
-        </w:rPr>
-        <w:t>: Ajouter Loki (avec Promtail) à la stack p</w:t>
-      </w:r>
-      <w:r>
-        <w:rPr>
-          <w:lang w:val="fr-FR"/>
-        </w:rPr>
-        <w:t xml:space="preserve">our une collecte centralisée des logs, permettant de corréler les métriques et les logs pour un débogage plus efficace. </w:t>
+        <w:t xml:space="preserve">Intégration de Loki pour la gestion des logs: Ajouter Loki (avec Promtail) à la stack pour une collecte centralisée des logs, permettant de corréler les métriques et les logs pour un débogage plus efficace. </w:t>
       </w:r>
     </w:p>
     <w:p>
@@ -6571,23 +3926,49 @@
       </w:pPr>
       <w:r>
         <w:rPr>
-          <w:lang w:val="fr-FR"/>
-        </w:rPr>
-        <w:t xml:space="preserve">Lien vers le dépôt GitHub </w:t>
+          <w:b/>
+          <w:bCs/>
+          <w:lang w:val="fr-FR"/>
+        </w:rPr>
+        <w:t>Lien vers le dépôt GitHub</w:t>
+      </w:r>
+      <w:r>
+        <w:rPr>
+          <w:lang w:val="fr-FR"/>
+        </w:rPr>
+        <w:t xml:space="preserve"> </w:t>
+      </w:r>
+      <w:r>
+        <w:rPr>
+          <w:lang w:val="fr-FR"/>
+        </w:rPr>
+        <w:t>https://github.com/alsondab/Prometheus_Grafana_Web_Flask.git</w:t>
       </w:r>
     </w:p>
     <w:p>
       <w:pPr>
         <w:ind w:left="-5" w:right="62"/>
         <w:rPr>
-          <w:lang w:val="fr-FR"/>
-        </w:rPr>
-      </w:pPr>
-      <w:r>
-        <w:rPr>
-          <w:lang w:val="fr-FR"/>
-        </w:rPr>
-        <w:t xml:space="preserve">Manuel d'installation </w:t>
+          <w:b/>
+          <w:bCs/>
+          <w:lang w:val="fr-FR"/>
+        </w:rPr>
+      </w:pPr>
+      <w:r>
+        <w:rPr>
+          <w:b/>
+          <w:bCs/>
+          <w:lang w:val="fr-FR"/>
+        </w:rPr>
+        <w:t>Manuel d'installation</w:t>
+      </w:r>
+      <w:r>
+        <w:rPr>
+          <w:b/>
+          <w:bCs/>
+          <w:lang w:val="fr-FR"/>
+        </w:rPr>
+        <w:t xml:space="preserve"> </w:t>
       </w:r>
     </w:p>
     <w:p>
@@ -6601,6 +3982,30 @@
         <w:rPr>
           <w:lang w:val="fr-FR"/>
         </w:rPr>
+        <w:t>Dans le README.md du fichier zip</w:t>
+      </w:r>
+      <w:r>
+        <w:rPr>
+          <w:lang w:val="fr-FR"/>
+        </w:rPr>
+        <w:t xml:space="preserve"> </w:t>
+      </w:r>
+    </w:p>
+    <w:p>
+      <w:pPr>
+        <w:ind w:left="-5" w:right="62"/>
+        <w:rPr>
+          <w:b/>
+          <w:bCs/>
+          <w:lang w:val="fr-FR"/>
+        </w:rPr>
+      </w:pPr>
+      <w:r>
+        <w:rPr>
+          <w:b/>
+          <w:bCs/>
+          <w:lang w:val="fr-FR"/>
+        </w:rPr>
         <w:t xml:space="preserve">Guide d'utilisation </w:t>
       </w:r>
     </w:p>
@@ -6608,11 +4013,15 @@
       <w:pPr>
         <w:ind w:left="-5" w:right="62"/>
         <w:rPr>
-          <w:lang w:val="fr-FR"/>
-        </w:rPr>
-      </w:pPr>
-      <w:r>
-        <w:rPr>
+          <w:b/>
+          <w:bCs/>
+          <w:lang w:val="fr-FR"/>
+        </w:rPr>
+      </w:pPr>
+      <w:r>
+        <w:rPr>
+          <w:b/>
+          <w:bCs/>
           <w:lang w:val="fr-FR"/>
         </w:rPr>
         <w:t xml:space="preserve">Fichiers joints au rapport : </w:t>
@@ -6636,11 +4045,15 @@
       <w:pPr>
         <w:ind w:left="-5" w:right="62"/>
         <w:rPr>
-          <w:lang w:val="fr-FR"/>
-        </w:rPr>
-      </w:pPr>
-      <w:r>
-        <w:rPr>
+          <w:b/>
+          <w:bCs/>
+          <w:lang w:val="fr-FR"/>
+        </w:rPr>
+      </w:pPr>
+      <w:r>
+        <w:rPr>
+          <w:b/>
+          <w:bCs/>
           <w:lang w:val="fr-FR"/>
         </w:rPr>
         <w:t xml:space="preserve">Présentation PowerPoint </w:t>
@@ -6650,11 +4063,15 @@
       <w:pPr>
         <w:ind w:left="-5" w:right="62"/>
         <w:rPr>
-          <w:lang w:val="fr-FR"/>
-        </w:rPr>
-      </w:pPr>
-      <w:r>
-        <w:rPr>
+          <w:b/>
+          <w:bCs/>
+          <w:lang w:val="fr-FR"/>
+        </w:rPr>
+      </w:pPr>
+      <w:r>
+        <w:rPr>
+          <w:b/>
+          <w:bCs/>
           <w:lang w:val="fr-FR"/>
         </w:rPr>
         <w:t xml:space="preserve">Journal de bord du projet (PDF) </w:t>
@@ -6678,6 +4095,9 @@
     <w:p>
       <w:pPr>
         <w:ind w:left="-5" w:right="62"/>
+        <w:rPr>
+          <w:lang w:val="fr-FR"/>
+        </w:rPr>
       </w:pPr>
       <w:r>
         <w:rPr>
@@ -6685,56 +4105,11 @@
         </w:rPr>
         <w:t xml:space="preserve">Ce document constitue le rapport final du projet réalisé dans le cadre du cours CloudOps. </w:t>
       </w:r>
-      <w:proofErr w:type="spellStart"/>
-      <w:r>
-        <w:t>Tous</w:t>
-      </w:r>
-      <w:proofErr w:type="spellEnd"/>
-      <w:r>
-        <w:t xml:space="preserve"> les </w:t>
-      </w:r>
-      <w:proofErr w:type="spellStart"/>
-      <w:r>
-        <w:t>éléments</w:t>
-      </w:r>
-      <w:proofErr w:type="spellEnd"/>
-      <w:r>
-        <w:t xml:space="preserve"> techniques </w:t>
-      </w:r>
-      <w:proofErr w:type="spellStart"/>
-      <w:r>
-        <w:t>décrits</w:t>
-      </w:r>
-      <w:proofErr w:type="spellEnd"/>
-      <w:r>
-        <w:t xml:space="preserve"> </w:t>
-      </w:r>
-      <w:proofErr w:type="spellStart"/>
-      <w:r>
-        <w:t>sont</w:t>
-      </w:r>
-      <w:proofErr w:type="spellEnd"/>
-      <w:r>
-        <w:t xml:space="preserve"> </w:t>
-      </w:r>
-      <w:proofErr w:type="spellStart"/>
-      <w:r>
-        <w:t>opérati</w:t>
-      </w:r>
-      <w:r>
-        <w:t>onnels</w:t>
-      </w:r>
-      <w:proofErr w:type="spellEnd"/>
-      <w:r>
-        <w:t xml:space="preserve"> et </w:t>
-      </w:r>
-      <w:proofErr w:type="spellStart"/>
-      <w:r>
-        <w:t>testés</w:t>
-      </w:r>
-      <w:proofErr w:type="spellEnd"/>
-      <w:r>
-        <w:t xml:space="preserve">. </w:t>
+      <w:r>
+        <w:rPr>
+          <w:lang w:val="fr-FR"/>
+        </w:rPr>
+        <w:t xml:space="preserve">Tous les éléments techniques décrits sont opérationnels et testés. </w:t>
       </w:r>
     </w:p>
     <w:sectPr>

</xml_diff>